<commit_message>
Adicionado - Especificação de UC e Requisítos
Atualização no arquivo de Requisítos e Especificação dos Casos de Uso.
</commit_message>
<xml_diff>
--- a/documentação/diagramas/casos de uso/Especificação dos Casos de Uso.docx
+++ b/documentação/diagramas/casos de uso/Especificação dos Casos de Uso.docx
@@ -5,31 +5,76 @@
     <w:p>
       <w:pPr>
         <w:rPr>
+          <w:rFonts w:asciiTheme="minorHAnsi" w:hAnsiTheme="minorHAnsi"/>
           <w:b/>
+          <w:color w:val="44546A" w:themeColor="text2"/>
           <w:sz w:val="32"/>
           <w:szCs w:val="32"/>
+          <w14:textOutline w14:w="6350" w14:cap="flat" w14:cmpd="sng" w14:algn="ctr">
+            <w14:solidFill>
+              <w14:schemeClr w14:val="tx2"/>
+            </w14:solidFill>
+            <w14:prstDash w14:val="solid"/>
+            <w14:round/>
+          </w14:textOutline>
         </w:rPr>
       </w:pPr>
       <w:r>
         <w:rPr>
+          <w:rFonts w:asciiTheme="minorHAnsi" w:hAnsiTheme="minorHAnsi"/>
           <w:b/>
+          <w:color w:val="44546A" w:themeColor="text2"/>
           <w:sz w:val="32"/>
           <w:szCs w:val="32"/>
+          <w14:textOutline w14:w="6350" w14:cap="flat" w14:cmpd="sng" w14:algn="ctr">
+            <w14:solidFill>
+              <w14:schemeClr w14:val="tx2"/>
+            </w14:solidFill>
+            <w14:prstDash w14:val="solid"/>
+            <w14:round/>
+          </w14:textOutline>
         </w:rPr>
         <w:t xml:space="preserve">UC1 – </w:t>
       </w:r>
       <w:r>
         <w:rPr>
+          <w:rFonts w:asciiTheme="minorHAnsi" w:hAnsiTheme="minorHAnsi"/>
           <w:b/>
+          <w:color w:val="44546A" w:themeColor="text2"/>
           <w:sz w:val="32"/>
           <w:szCs w:val="32"/>
+          <w14:textOutline w14:w="6350" w14:cap="flat" w14:cmpd="sng" w14:algn="ctr">
+            <w14:solidFill>
+              <w14:schemeClr w14:val="tx2"/>
+            </w14:solidFill>
+            <w14:prstDash w14:val="solid"/>
+            <w14:round/>
+          </w14:textOutline>
         </w:rPr>
-        <w:t>Cadastra Cliente</w:t>
+        <w:t>Administrar</w:t>
+      </w:r>
+      <w:r>
+        <w:rPr>
+          <w:rFonts w:asciiTheme="minorHAnsi" w:hAnsiTheme="minorHAnsi"/>
+          <w:b/>
+          <w:color w:val="44546A" w:themeColor="text2"/>
+          <w:sz w:val="32"/>
+          <w:szCs w:val="32"/>
+          <w14:textOutline w14:w="6350" w14:cap="flat" w14:cmpd="sng" w14:algn="ctr">
+            <w14:solidFill>
+              <w14:schemeClr w14:val="tx2"/>
+            </w14:solidFill>
+            <w14:prstDash w14:val="solid"/>
+            <w14:round/>
+          </w14:textOutline>
+        </w:rPr>
+        <w:t xml:space="preserve"> Cliente</w:t>
       </w:r>
     </w:p>
     <w:p>
       <w:pPr>
         <w:rPr>
+          <w:rFonts w:asciiTheme="minorHAnsi" w:hAnsiTheme="minorHAnsi"/>
           <w:b/>
           <w:sz w:val="32"/>
           <w:szCs w:val="32"/>
@@ -53,7 +98,15 @@
             <w:shd w:val="clear" w:color="auto" w:fill="9CC2E5" w:themeFill="accent1" w:themeFillTint="99"/>
           </w:tcPr>
           <w:p>
-            <w:r>
+            <w:pPr>
+              <w:rPr>
+                <w:rFonts w:asciiTheme="minorHAnsi" w:hAnsiTheme="minorHAnsi"/>
+              </w:rPr>
+            </w:pPr>
+            <w:r>
+              <w:rPr>
+                <w:rFonts w:asciiTheme="minorHAnsi" w:hAnsiTheme="minorHAnsi"/>
+              </w:rPr>
               <w:t>Objetivo:</w:t>
             </w:r>
           </w:p>
@@ -62,7 +115,53 @@
           <w:tcPr>
             <w:tcW w:w="6268" w:type="dxa"/>
           </w:tcPr>
-          <w:p/>
+          <w:p>
+            <w:pPr>
+              <w:rPr>
+                <w:rFonts w:asciiTheme="minorHAnsi" w:hAnsiTheme="minorHAnsi"/>
+              </w:rPr>
+            </w:pPr>
+            <w:r>
+              <w:rPr>
+                <w:rFonts w:asciiTheme="minorHAnsi" w:hAnsiTheme="minorHAnsi"/>
+              </w:rPr>
+              <w:t>Permitir que</w:t>
+            </w:r>
+            <w:r>
+              <w:rPr>
+                <w:rFonts w:asciiTheme="minorHAnsi" w:hAnsiTheme="minorHAnsi"/>
+              </w:rPr>
+              <w:t xml:space="preserve"> o</w:t>
+            </w:r>
+            <w:r>
+              <w:rPr>
+                <w:rFonts w:asciiTheme="minorHAnsi" w:hAnsiTheme="minorHAnsi"/>
+              </w:rPr>
+              <w:t xml:space="preserve"> funcionário </w:t>
+            </w:r>
+            <w:proofErr w:type="gramStart"/>
+            <w:r>
+              <w:rPr>
+                <w:rFonts w:asciiTheme="minorHAnsi" w:hAnsiTheme="minorHAnsi"/>
+              </w:rPr>
+              <w:t>insira</w:t>
+            </w:r>
+            <w:proofErr w:type="gramEnd"/>
+            <w:r>
+              <w:rPr>
+                <w:rFonts w:asciiTheme="minorHAnsi" w:hAnsiTheme="minorHAnsi"/>
+              </w:rPr>
+              <w:t>, altere, exclua ou consulte  dados</w:t>
+            </w:r>
+            <w:r>
+              <w:rPr>
+                <w:rFonts w:asciiTheme="minorHAnsi" w:hAnsiTheme="minorHAnsi"/>
+              </w:rPr>
+              <w:t xml:space="preserve"> de clientes.</w:t>
+            </w:r>
+            <w:bookmarkStart w:id="0" w:name="_GoBack"/>
+            <w:bookmarkEnd w:id="0"/>
+          </w:p>
         </w:tc>
       </w:tr>
       <w:tr>
@@ -72,7 +171,15 @@
             <w:shd w:val="clear" w:color="auto" w:fill="9CC2E5" w:themeFill="accent1" w:themeFillTint="99"/>
           </w:tcPr>
           <w:p>
-            <w:r>
+            <w:pPr>
+              <w:rPr>
+                <w:rFonts w:asciiTheme="minorHAnsi" w:hAnsiTheme="minorHAnsi"/>
+              </w:rPr>
+            </w:pPr>
+            <w:r>
+              <w:rPr>
+                <w:rFonts w:asciiTheme="minorHAnsi" w:hAnsiTheme="minorHAnsi"/>
+              </w:rPr>
               <w:t>Requisitos:</w:t>
             </w:r>
           </w:p>
@@ -82,8 +189,98 @@
             <w:tcW w:w="6268" w:type="dxa"/>
           </w:tcPr>
           <w:p>
-            <w:r>
-              <w:t>-</w:t>
+            <w:pPr>
+              <w:rPr>
+                <w:rFonts w:asciiTheme="minorHAnsi" w:hAnsiTheme="minorHAnsi"/>
+              </w:rPr>
+            </w:pPr>
+            <w:r>
+              <w:rPr>
+                <w:rFonts w:asciiTheme="minorHAnsi" w:hAnsiTheme="minorHAnsi"/>
+              </w:rPr>
+              <w:t xml:space="preserve">R1 - O sistema deve permitir que o funcionário </w:t>
+            </w:r>
+            <w:proofErr w:type="gramStart"/>
+            <w:r>
+              <w:rPr>
+                <w:rFonts w:asciiTheme="minorHAnsi" w:hAnsiTheme="minorHAnsi"/>
+              </w:rPr>
+              <w:t>insira</w:t>
+            </w:r>
+            <w:proofErr w:type="gramEnd"/>
+            <w:r>
+              <w:rPr>
+                <w:rFonts w:asciiTheme="minorHAnsi" w:hAnsiTheme="minorHAnsi"/>
+              </w:rPr>
+              <w:t xml:space="preserve"> clientes.</w:t>
+            </w:r>
+            <w:r>
+              <w:rPr>
+                <w:rFonts w:asciiTheme="minorHAnsi" w:hAnsiTheme="minorHAnsi"/>
+              </w:rPr>
+              <w:br/>
+              <w:t>R2 - O sistema deve permitir que o funcionário altere as R3 - informações dos clientes.</w:t>
+            </w:r>
+            <w:r>
+              <w:rPr>
+                <w:rFonts w:asciiTheme="minorHAnsi" w:hAnsiTheme="minorHAnsi"/>
+              </w:rPr>
+              <w:br/>
+              <w:t>R3 - O sistema deve permitir que o funcionário exclua clientes.</w:t>
+            </w:r>
+          </w:p>
+          <w:p>
+            <w:pPr>
+              <w:rPr>
+                <w:rFonts w:asciiTheme="minorHAnsi" w:hAnsiTheme="minorHAnsi"/>
+              </w:rPr>
+            </w:pPr>
+            <w:r>
+              <w:rPr>
+                <w:rFonts w:asciiTheme="minorHAnsi" w:hAnsiTheme="minorHAnsi"/>
+              </w:rPr>
+              <w:t xml:space="preserve">R4 - O sistema deve permitir que o funcionário </w:t>
+            </w:r>
+            <w:proofErr w:type="gramStart"/>
+            <w:r>
+              <w:rPr>
+                <w:rFonts w:asciiTheme="minorHAnsi" w:hAnsiTheme="minorHAnsi"/>
+              </w:rPr>
+              <w:t>consulte</w:t>
+            </w:r>
+            <w:proofErr w:type="gramEnd"/>
+            <w:r>
+              <w:rPr>
+                <w:rFonts w:asciiTheme="minorHAnsi" w:hAnsiTheme="minorHAnsi"/>
+              </w:rPr>
+              <w:t xml:space="preserve"> os clientes pelo nome.</w:t>
+            </w:r>
+          </w:p>
+          <w:p>
+            <w:pPr>
+              <w:rPr>
+                <w:rFonts w:asciiTheme="minorHAnsi" w:hAnsiTheme="minorHAnsi"/>
+              </w:rPr>
+            </w:pPr>
+            <w:r>
+              <w:rPr>
+                <w:rFonts w:asciiTheme="minorHAnsi" w:hAnsiTheme="minorHAnsi"/>
+              </w:rPr>
+              <w:t xml:space="preserve">R5 - O sistema deve permitir que o funcionário </w:t>
+            </w:r>
+            <w:proofErr w:type="gramStart"/>
+            <w:r>
+              <w:rPr>
+                <w:rFonts w:asciiTheme="minorHAnsi" w:hAnsiTheme="minorHAnsi"/>
+              </w:rPr>
+              <w:t>visualize</w:t>
+            </w:r>
+            <w:proofErr w:type="gramEnd"/>
+            <w:r>
+              <w:rPr>
+                <w:rFonts w:asciiTheme="minorHAnsi" w:hAnsiTheme="minorHAnsi"/>
+              </w:rPr>
+              <w:t xml:space="preserve"> a tabela contendo todos os clientes cadastrados com as seguintes informações: código e nome.</w:t>
             </w:r>
           </w:p>
         </w:tc>
@@ -95,7 +292,15 @@
             <w:shd w:val="clear" w:color="auto" w:fill="9CC2E5" w:themeFill="accent1" w:themeFillTint="99"/>
           </w:tcPr>
           <w:p>
-            <w:r>
+            <w:pPr>
+              <w:rPr>
+                <w:rFonts w:asciiTheme="minorHAnsi" w:hAnsiTheme="minorHAnsi"/>
+              </w:rPr>
+            </w:pPr>
+            <w:r>
+              <w:rPr>
+                <w:rFonts w:asciiTheme="minorHAnsi" w:hAnsiTheme="minorHAnsi"/>
+              </w:rPr>
               <w:t>Atores</w:t>
             </w:r>
           </w:p>
@@ -105,8 +310,22 @@
             <w:tcW w:w="6268" w:type="dxa"/>
           </w:tcPr>
           <w:p>
-            <w:r>
-              <w:t>Funcionário.</w:t>
+            <w:pPr>
+              <w:rPr>
+                <w:rFonts w:asciiTheme="minorHAnsi" w:hAnsiTheme="minorHAnsi"/>
+              </w:rPr>
+            </w:pPr>
+            <w:r>
+              <w:rPr>
+                <w:rFonts w:asciiTheme="minorHAnsi" w:hAnsiTheme="minorHAnsi"/>
+              </w:rPr>
+              <w:t>Funcionário</w:t>
+            </w:r>
+            <w:r>
+              <w:rPr>
+                <w:rFonts w:asciiTheme="minorHAnsi" w:hAnsiTheme="minorHAnsi"/>
+              </w:rPr>
+              <w:t>.</w:t>
             </w:r>
           </w:p>
         </w:tc>
@@ -118,7 +337,15 @@
             <w:shd w:val="clear" w:color="auto" w:fill="9CC2E5" w:themeFill="accent1" w:themeFillTint="99"/>
           </w:tcPr>
           <w:p>
-            <w:r>
+            <w:pPr>
+              <w:rPr>
+                <w:rFonts w:asciiTheme="minorHAnsi" w:hAnsiTheme="minorHAnsi"/>
+              </w:rPr>
+            </w:pPr>
+            <w:r>
+              <w:rPr>
+                <w:rFonts w:asciiTheme="minorHAnsi" w:hAnsiTheme="minorHAnsi"/>
+              </w:rPr>
               <w:t>Prioridade:</w:t>
             </w:r>
           </w:p>
@@ -128,7 +355,15 @@
             <w:tcW w:w="6268" w:type="dxa"/>
           </w:tcPr>
           <w:p>
-            <w:r>
+            <w:pPr>
+              <w:rPr>
+                <w:rFonts w:asciiTheme="minorHAnsi" w:hAnsiTheme="minorHAnsi"/>
+              </w:rPr>
+            </w:pPr>
+            <w:r>
+              <w:rPr>
+                <w:rFonts w:asciiTheme="minorHAnsi" w:hAnsiTheme="minorHAnsi"/>
+              </w:rPr>
               <w:t>Alta</w:t>
             </w:r>
           </w:p>
@@ -141,7 +376,15 @@
             <w:shd w:val="clear" w:color="auto" w:fill="9CC2E5" w:themeFill="accent1" w:themeFillTint="99"/>
           </w:tcPr>
           <w:p>
-            <w:r>
+            <w:pPr>
+              <w:rPr>
+                <w:rFonts w:asciiTheme="minorHAnsi" w:hAnsiTheme="minorHAnsi"/>
+              </w:rPr>
+            </w:pPr>
+            <w:r>
+              <w:rPr>
+                <w:rFonts w:asciiTheme="minorHAnsi" w:hAnsiTheme="minorHAnsi"/>
+              </w:rPr>
               <w:t>Pré-condições:</w:t>
             </w:r>
           </w:p>
@@ -151,14 +394,16 @@
             <w:tcW w:w="6268" w:type="dxa"/>
           </w:tcPr>
           <w:p>
-            <w:r>
-              <w:t xml:space="preserve">O cliente não deve </w:t>
-            </w:r>
-            <w:r>
-              <w:t>já ter se</w:t>
-            </w:r>
-            <w:r>
-              <w:t xml:space="preserve"> cadastrado no sistema anteriormente.</w:t>
+            <w:pPr>
+              <w:rPr>
+                <w:rFonts w:asciiTheme="minorHAnsi" w:hAnsiTheme="minorHAnsi"/>
+              </w:rPr>
+            </w:pPr>
+            <w:r>
+              <w:rPr>
+                <w:rFonts w:asciiTheme="minorHAnsi" w:hAnsiTheme="minorHAnsi"/>
+              </w:rPr>
+              <w:t>-</w:t>
             </w:r>
           </w:p>
         </w:tc>
@@ -170,7 +415,15 @@
             <w:shd w:val="clear" w:color="auto" w:fill="9CC2E5" w:themeFill="accent1" w:themeFillTint="99"/>
           </w:tcPr>
           <w:p>
-            <w:r>
+            <w:pPr>
+              <w:rPr>
+                <w:rFonts w:asciiTheme="minorHAnsi" w:hAnsiTheme="minorHAnsi"/>
+              </w:rPr>
+            </w:pPr>
+            <w:r>
+              <w:rPr>
+                <w:rFonts w:asciiTheme="minorHAnsi" w:hAnsiTheme="minorHAnsi"/>
+              </w:rPr>
               <w:t>Frequência de uso:</w:t>
             </w:r>
           </w:p>
@@ -180,11 +433,16 @@
             <w:tcW w:w="6268" w:type="dxa"/>
           </w:tcPr>
           <w:p>
-            <w:r>
-              <w:t>Médi</w:t>
-            </w:r>
-            <w:r>
-              <w:t>a</w:t>
+            <w:pPr>
+              <w:rPr>
+                <w:rFonts w:asciiTheme="minorHAnsi" w:hAnsiTheme="minorHAnsi"/>
+              </w:rPr>
+            </w:pPr>
+            <w:r>
+              <w:rPr>
+                <w:rFonts w:asciiTheme="minorHAnsi" w:hAnsiTheme="minorHAnsi"/>
+              </w:rPr>
+              <w:t>Alta</w:t>
             </w:r>
           </w:p>
         </w:tc>
@@ -196,7 +454,15 @@
             <w:shd w:val="clear" w:color="auto" w:fill="9CC2E5" w:themeFill="accent1" w:themeFillTint="99"/>
           </w:tcPr>
           <w:p>
-            <w:r>
+            <w:pPr>
+              <w:rPr>
+                <w:rFonts w:asciiTheme="minorHAnsi" w:hAnsiTheme="minorHAnsi"/>
+              </w:rPr>
+            </w:pPr>
+            <w:r>
+              <w:rPr>
+                <w:rFonts w:asciiTheme="minorHAnsi" w:hAnsiTheme="minorHAnsi"/>
+              </w:rPr>
               <w:t>Criticalidade:</w:t>
             </w:r>
           </w:p>
@@ -206,7 +472,15 @@
             <w:tcW w:w="6268" w:type="dxa"/>
           </w:tcPr>
           <w:p>
-            <w:r>
+            <w:pPr>
+              <w:rPr>
+                <w:rFonts w:asciiTheme="minorHAnsi" w:hAnsiTheme="minorHAnsi"/>
+              </w:rPr>
+            </w:pPr>
+            <w:r>
+              <w:rPr>
+                <w:rFonts w:asciiTheme="minorHAnsi" w:hAnsiTheme="minorHAnsi"/>
+              </w:rPr>
               <w:t>Média</w:t>
             </w:r>
           </w:p>
@@ -219,7 +493,15 @@
             <w:shd w:val="clear" w:color="auto" w:fill="9CC2E5" w:themeFill="accent1" w:themeFillTint="99"/>
           </w:tcPr>
           <w:p>
-            <w:r>
+            <w:pPr>
+              <w:rPr>
+                <w:rFonts w:asciiTheme="minorHAnsi" w:hAnsiTheme="minorHAnsi"/>
+              </w:rPr>
+            </w:pPr>
+            <w:r>
+              <w:rPr>
+                <w:rFonts w:asciiTheme="minorHAnsi" w:hAnsiTheme="minorHAnsi"/>
+              </w:rPr>
               <w:t>Condição de Entrada:</w:t>
             </w:r>
           </w:p>
@@ -229,29 +511,53 @@
             <w:tcW w:w="6268" w:type="dxa"/>
           </w:tcPr>
           <w:p>
-            <w:r>
+            <w:pPr>
+              <w:rPr>
+                <w:rFonts w:asciiTheme="minorHAnsi" w:hAnsiTheme="minorHAnsi"/>
+              </w:rPr>
+            </w:pPr>
+            <w:r>
+              <w:rPr>
+                <w:rFonts w:asciiTheme="minorHAnsi" w:hAnsiTheme="minorHAnsi"/>
+              </w:rPr>
               <w:t xml:space="preserve">O </w:t>
             </w:r>
             <w:r>
+              <w:rPr>
+                <w:rFonts w:asciiTheme="minorHAnsi" w:hAnsiTheme="minorHAnsi"/>
+              </w:rPr>
               <w:t>ator</w:t>
             </w:r>
             <w:r>
-              <w:t xml:space="preserve"> pressiona o botão </w:t>
-            </w:r>
-            <w:r>
-              <w:rPr>
-                <w:b/>
-              </w:rPr>
-              <w:t>Administrar Clientes</w:t>
-            </w:r>
-            <w:r>
-              <w:rPr>
-                <w:b/>
+              <w:rPr>
+                <w:rFonts w:asciiTheme="minorHAnsi" w:hAnsiTheme="minorHAnsi"/>
               </w:rPr>
               <w:t xml:space="preserve"> </w:t>
             </w:r>
             <w:r>
-              <w:t>na tela inicial.</w:t>
+              <w:rPr>
+                <w:rFonts w:asciiTheme="minorHAnsi" w:hAnsiTheme="minorHAnsi"/>
+              </w:rPr>
+              <w:t>seleciona a opção</w:t>
+            </w:r>
+            <w:r>
+              <w:rPr>
+                <w:rFonts w:asciiTheme="minorHAnsi" w:hAnsiTheme="minorHAnsi"/>
+              </w:rPr>
+              <w:t xml:space="preserve"> </w:t>
+            </w:r>
+            <w:r>
+              <w:rPr>
+                <w:rFonts w:asciiTheme="minorHAnsi" w:hAnsiTheme="minorHAnsi"/>
+                <w:b/>
+              </w:rPr>
+              <w:t>Administrar Cliente</w:t>
+            </w:r>
+            <w:r>
+              <w:rPr>
+                <w:rFonts w:asciiTheme="minorHAnsi" w:hAnsiTheme="minorHAnsi"/>
+              </w:rPr>
+              <w:t>.</w:t>
             </w:r>
           </w:p>
         </w:tc>
@@ -263,7 +569,15 @@
             <w:shd w:val="clear" w:color="auto" w:fill="9CC2E5" w:themeFill="accent1" w:themeFillTint="99"/>
           </w:tcPr>
           <w:p>
-            <w:r>
+            <w:pPr>
+              <w:rPr>
+                <w:rFonts w:asciiTheme="minorHAnsi" w:hAnsiTheme="minorHAnsi"/>
+              </w:rPr>
+            </w:pPr>
+            <w:r>
+              <w:rPr>
+                <w:rFonts w:asciiTheme="minorHAnsi" w:hAnsiTheme="minorHAnsi"/>
+              </w:rPr>
               <w:t>Fluxo Principal:</w:t>
             </w:r>
           </w:p>
@@ -273,13 +587,340 @@
             <w:tcW w:w="6268" w:type="dxa"/>
           </w:tcPr>
           <w:p>
-            <w:r>
-              <w:t>1.</w:t>
-            </w:r>
-          </w:p>
-          <w:p>
-            <w:r>
+            <w:pPr>
+              <w:rPr>
+                <w:rFonts w:asciiTheme="minorHAnsi" w:hAnsiTheme="minorHAnsi"/>
+              </w:rPr>
+            </w:pPr>
+            <w:r>
+              <w:rPr>
+                <w:rFonts w:asciiTheme="minorHAnsi" w:hAnsiTheme="minorHAnsi"/>
+              </w:rPr>
+              <w:t>1. O sistema vai apresentar uma tela de busca de clientes contendo as seguintes informações:</w:t>
+            </w:r>
+          </w:p>
+          <w:p>
+            <w:pPr>
+              <w:rPr>
+                <w:rFonts w:asciiTheme="minorHAnsi" w:hAnsiTheme="minorHAnsi"/>
+              </w:rPr>
+            </w:pPr>
+            <w:r>
+              <w:rPr>
+                <w:rFonts w:asciiTheme="minorHAnsi" w:hAnsiTheme="minorHAnsi"/>
+              </w:rPr>
+              <w:t xml:space="preserve">   </w:t>
+            </w:r>
+            <w:r>
+              <w:rPr>
+                <w:rFonts w:asciiTheme="minorHAnsi" w:hAnsiTheme="minorHAnsi"/>
+              </w:rPr>
+              <w:t xml:space="preserve"> </w:t>
+            </w:r>
+            <w:r>
+              <w:rPr>
+                <w:rFonts w:asciiTheme="minorHAnsi" w:hAnsiTheme="minorHAnsi"/>
+              </w:rPr>
+              <w:t xml:space="preserve">- </w:t>
+            </w:r>
+            <w:r>
+              <w:rPr>
+                <w:rFonts w:asciiTheme="minorHAnsi" w:hAnsiTheme="minorHAnsi"/>
+              </w:rPr>
+              <w:t>CÓDIGO</w:t>
+            </w:r>
+          </w:p>
+          <w:p>
+            <w:pPr>
+              <w:rPr>
+                <w:rFonts w:asciiTheme="minorHAnsi" w:hAnsiTheme="minorHAnsi"/>
+              </w:rPr>
+            </w:pPr>
+            <w:r>
+              <w:rPr>
+                <w:rFonts w:asciiTheme="minorHAnsi" w:hAnsiTheme="minorHAnsi"/>
+              </w:rPr>
               <w:t xml:space="preserve">    - </w:t>
+            </w:r>
+            <w:r>
+              <w:rPr>
+                <w:rFonts w:asciiTheme="minorHAnsi" w:hAnsiTheme="minorHAnsi"/>
+              </w:rPr>
+              <w:t>NOME</w:t>
+            </w:r>
+          </w:p>
+          <w:p>
+            <w:pPr>
+              <w:rPr>
+                <w:rFonts w:asciiTheme="minorHAnsi" w:hAnsiTheme="minorHAnsi"/>
+              </w:rPr>
+            </w:pPr>
+          </w:p>
+          <w:p>
+            <w:pPr>
+              <w:rPr>
+                <w:rFonts w:asciiTheme="minorHAnsi" w:hAnsiTheme="minorHAnsi"/>
+              </w:rPr>
+            </w:pPr>
+            <w:r>
+              <w:rPr>
+                <w:rFonts w:asciiTheme="minorHAnsi" w:hAnsiTheme="minorHAnsi"/>
+              </w:rPr>
+              <w:t xml:space="preserve">    - Campo de texto</w:t>
+            </w:r>
+            <w:r>
+              <w:rPr>
+                <w:rFonts w:asciiTheme="minorHAnsi" w:hAnsiTheme="minorHAnsi"/>
+              </w:rPr>
+              <w:t xml:space="preserve"> (Em branco)</w:t>
+            </w:r>
+          </w:p>
+          <w:p>
+            <w:pPr>
+              <w:rPr>
+                <w:rFonts w:asciiTheme="minorHAnsi" w:hAnsiTheme="minorHAnsi"/>
+              </w:rPr>
+            </w:pPr>
+          </w:p>
+          <w:p>
+            <w:pPr>
+              <w:rPr>
+                <w:rFonts w:asciiTheme="minorHAnsi" w:hAnsiTheme="minorHAnsi"/>
+              </w:rPr>
+            </w:pPr>
+            <w:r>
+              <w:rPr>
+                <w:rFonts w:asciiTheme="minorHAnsi" w:hAnsiTheme="minorHAnsi"/>
+              </w:rPr>
+              <w:t xml:space="preserve">    </w:t>
+            </w:r>
+            <w:r>
+              <w:rPr>
+                <w:rFonts w:asciiTheme="minorHAnsi" w:hAnsiTheme="minorHAnsi"/>
+              </w:rPr>
+              <w:t xml:space="preserve">- </w:t>
+            </w:r>
+            <w:r>
+              <w:rPr>
+                <w:rFonts w:asciiTheme="minorHAnsi" w:hAnsiTheme="minorHAnsi"/>
+              </w:rPr>
+              <w:t>E as seguintes</w:t>
+            </w:r>
+            <w:r>
+              <w:rPr>
+                <w:rFonts w:asciiTheme="minorHAnsi" w:hAnsiTheme="minorHAnsi"/>
+              </w:rPr>
+              <w:t xml:space="preserve"> opções:</w:t>
+            </w:r>
+          </w:p>
+          <w:p>
+            <w:pPr>
+              <w:rPr>
+                <w:rFonts w:asciiTheme="minorHAnsi" w:hAnsiTheme="minorHAnsi"/>
+              </w:rPr>
+            </w:pPr>
+            <w:r>
+              <w:rPr>
+                <w:rFonts w:asciiTheme="minorHAnsi" w:hAnsiTheme="minorHAnsi"/>
+              </w:rPr>
+              <w:t xml:space="preserve">    - </w:t>
+            </w:r>
+            <w:r>
+              <w:rPr>
+                <w:rFonts w:asciiTheme="minorHAnsi" w:hAnsiTheme="minorHAnsi"/>
+              </w:rPr>
+              <w:t>Buscar</w:t>
+            </w:r>
+          </w:p>
+          <w:p>
+            <w:pPr>
+              <w:rPr>
+                <w:rFonts w:asciiTheme="minorHAnsi" w:hAnsiTheme="minorHAnsi"/>
+              </w:rPr>
+            </w:pPr>
+            <w:r>
+              <w:rPr>
+                <w:rFonts w:asciiTheme="minorHAnsi" w:hAnsiTheme="minorHAnsi"/>
+              </w:rPr>
+              <w:t xml:space="preserve">    - </w:t>
+            </w:r>
+            <w:r>
+              <w:rPr>
+                <w:rFonts w:asciiTheme="minorHAnsi" w:hAnsiTheme="minorHAnsi"/>
+              </w:rPr>
+              <w:t>Inserir</w:t>
+            </w:r>
+          </w:p>
+          <w:p>
+            <w:pPr>
+              <w:rPr>
+                <w:rFonts w:asciiTheme="minorHAnsi" w:hAnsiTheme="minorHAnsi"/>
+              </w:rPr>
+            </w:pPr>
+            <w:r>
+              <w:rPr>
+                <w:rFonts w:asciiTheme="minorHAnsi" w:hAnsiTheme="minorHAnsi"/>
+              </w:rPr>
+              <w:t xml:space="preserve">    - Atualizar</w:t>
+            </w:r>
+          </w:p>
+          <w:p>
+            <w:pPr>
+              <w:rPr>
+                <w:rFonts w:asciiTheme="minorHAnsi" w:hAnsiTheme="minorHAnsi"/>
+              </w:rPr>
+            </w:pPr>
+            <w:r>
+              <w:rPr>
+                <w:rFonts w:asciiTheme="minorHAnsi" w:hAnsiTheme="minorHAnsi"/>
+              </w:rPr>
+              <w:t xml:space="preserve">    - Remover</w:t>
+            </w:r>
+          </w:p>
+          <w:p>
+            <w:pPr>
+              <w:rPr>
+                <w:rFonts w:asciiTheme="minorHAnsi" w:hAnsiTheme="minorHAnsi"/>
+              </w:rPr>
+            </w:pPr>
+            <w:r>
+              <w:rPr>
+                <w:rFonts w:asciiTheme="minorHAnsi" w:hAnsiTheme="minorHAnsi"/>
+              </w:rPr>
+              <w:t xml:space="preserve">    - </w:t>
+            </w:r>
+            <w:r>
+              <w:rPr>
+                <w:rFonts w:asciiTheme="minorHAnsi" w:hAnsiTheme="minorHAnsi"/>
+              </w:rPr>
+              <w:t>Adicionar</w:t>
+            </w:r>
+          </w:p>
+          <w:p>
+            <w:pPr>
+              <w:rPr>
+                <w:rFonts w:asciiTheme="minorHAnsi" w:hAnsiTheme="minorHAnsi"/>
+              </w:rPr>
+            </w:pPr>
+          </w:p>
+          <w:p>
+            <w:pPr>
+              <w:rPr>
+                <w:rFonts w:asciiTheme="minorHAnsi" w:hAnsiTheme="minorHAnsi"/>
+                <w:b/>
+              </w:rPr>
+            </w:pPr>
+            <w:r>
+              <w:rPr>
+                <w:rFonts w:asciiTheme="minorHAnsi" w:hAnsiTheme="minorHAnsi"/>
+              </w:rPr>
+              <w:t xml:space="preserve">2. O ator seleciona alguma opção. </w:t>
+            </w:r>
+            <w:r>
+              <w:rPr>
+                <w:rFonts w:asciiTheme="minorHAnsi" w:hAnsiTheme="minorHAnsi"/>
+                <w:b/>
+              </w:rPr>
+              <w:t>[A</w:t>
+            </w:r>
+            <w:r>
+              <w:rPr>
+                <w:rFonts w:asciiTheme="minorHAnsi" w:hAnsiTheme="minorHAnsi"/>
+                <w:b/>
+              </w:rPr>
+              <w:t>1</w:t>
+            </w:r>
+            <w:proofErr w:type="gramStart"/>
+            <w:r>
+              <w:rPr>
+                <w:rFonts w:asciiTheme="minorHAnsi" w:hAnsiTheme="minorHAnsi"/>
+                <w:b/>
+              </w:rPr>
+              <w:t>][</w:t>
+            </w:r>
+            <w:proofErr w:type="gramEnd"/>
+            <w:r>
+              <w:rPr>
+                <w:rFonts w:asciiTheme="minorHAnsi" w:hAnsiTheme="minorHAnsi"/>
+                <w:b/>
+              </w:rPr>
+              <w:t>A</w:t>
+            </w:r>
+            <w:r>
+              <w:rPr>
+                <w:rFonts w:asciiTheme="minorHAnsi" w:hAnsiTheme="minorHAnsi"/>
+                <w:b/>
+              </w:rPr>
+              <w:t>4</w:t>
+            </w:r>
+            <w:r>
+              <w:rPr>
+                <w:rFonts w:asciiTheme="minorHAnsi" w:hAnsiTheme="minorHAnsi"/>
+                <w:b/>
+              </w:rPr>
+              <w:t>][</w:t>
+            </w:r>
+            <w:r>
+              <w:rPr>
+                <w:rFonts w:asciiTheme="minorHAnsi" w:hAnsiTheme="minorHAnsi"/>
+                <w:b/>
+              </w:rPr>
+              <w:t>A5</w:t>
+            </w:r>
+            <w:r>
+              <w:rPr>
+                <w:rFonts w:asciiTheme="minorHAnsi" w:hAnsiTheme="minorHAnsi"/>
+                <w:b/>
+              </w:rPr>
+              <w:t>]</w:t>
+            </w:r>
+            <w:r>
+              <w:rPr>
+                <w:rFonts w:asciiTheme="minorHAnsi" w:hAnsiTheme="minorHAnsi"/>
+                <w:b/>
+              </w:rPr>
+              <w:t>[A6][A7]</w:t>
+            </w:r>
+          </w:p>
+          <w:p>
+            <w:pPr>
+              <w:rPr>
+                <w:rFonts w:asciiTheme="minorHAnsi" w:hAnsiTheme="minorHAnsi"/>
+                <w:strike/>
+              </w:rPr>
+            </w:pPr>
+            <w:r>
+              <w:rPr>
+                <w:rFonts w:asciiTheme="minorHAnsi" w:hAnsiTheme="minorHAnsi"/>
+                <w:strike/>
+              </w:rPr>
+              <w:t xml:space="preserve">3. </w:t>
+            </w:r>
+            <w:r>
+              <w:rPr>
+                <w:rFonts w:asciiTheme="minorHAnsi" w:hAnsiTheme="minorHAnsi"/>
+                <w:strike/>
+              </w:rPr>
+              <w:t>O sistema volta para a janela inicial.</w:t>
+            </w:r>
+          </w:p>
+          <w:p>
+            <w:pPr>
+              <w:rPr>
+                <w:rFonts w:asciiTheme="minorHAnsi" w:hAnsiTheme="minorHAnsi"/>
+              </w:rPr>
+            </w:pPr>
+            <w:r>
+              <w:rPr>
+                <w:rFonts w:asciiTheme="minorHAnsi" w:hAnsiTheme="minorHAnsi"/>
+              </w:rPr>
+              <w:t xml:space="preserve">4. </w:t>
+            </w:r>
+            <w:r>
+              <w:rPr>
+                <w:rFonts w:asciiTheme="minorHAnsi" w:hAnsiTheme="minorHAnsi"/>
+              </w:rPr>
+              <w:t>Término do caso de uso.</w:t>
             </w:r>
           </w:p>
         </w:tc>
@@ -291,7 +932,15 @@
             <w:shd w:val="clear" w:color="auto" w:fill="9CC2E5" w:themeFill="accent1" w:themeFillTint="99"/>
           </w:tcPr>
           <w:p>
-            <w:r>
+            <w:pPr>
+              <w:rPr>
+                <w:rFonts w:asciiTheme="minorHAnsi" w:hAnsiTheme="minorHAnsi"/>
+              </w:rPr>
+            </w:pPr>
+            <w:r>
+              <w:rPr>
+                <w:rFonts w:asciiTheme="minorHAnsi" w:hAnsiTheme="minorHAnsi"/>
+              </w:rPr>
               <w:t>Fluxo Alternativo:</w:t>
             </w:r>
           </w:p>
@@ -301,8 +950,25 @@
             <w:tcW w:w="6268" w:type="dxa"/>
           </w:tcPr>
           <w:p>
-            <w:r>
-              <w:t>[A1]</w:t>
+            <w:pPr>
+              <w:rPr>
+                <w:rFonts w:asciiTheme="minorHAnsi" w:hAnsiTheme="minorHAnsi"/>
+                <w:b/>
+              </w:rPr>
+            </w:pPr>
+            <w:r>
+              <w:rPr>
+                <w:rFonts w:asciiTheme="minorHAnsi" w:hAnsiTheme="minorHAnsi"/>
+                <w:b/>
+              </w:rPr>
+              <w:t xml:space="preserve">[A1] </w:t>
+            </w:r>
+            <w:r>
+              <w:rPr>
+                <w:rFonts w:asciiTheme="minorHAnsi" w:hAnsiTheme="minorHAnsi"/>
+                <w:b/>
+              </w:rPr>
+              <w:t>O ator seleciona a opção BUSCAR</w:t>
             </w:r>
           </w:p>
           <w:p>
@@ -310,77 +976,44 @@
               <w:pStyle w:val="PargrafodaLista"/>
               <w:numPr>
                 <w:ilvl w:val="0"/>
-                <w:numId w:val="2"/>
+                <w:numId w:val="9"/>
               </w:numPr>
-            </w:pPr>
-          </w:p>
-        </w:tc>
-      </w:tr>
-      <w:tr>
-        <w:tc>
-          <w:tcPr>
-            <w:tcW w:w="2376" w:type="dxa"/>
-            <w:shd w:val="clear" w:color="auto" w:fill="9CC2E5" w:themeFill="accent1" w:themeFillTint="99"/>
-          </w:tcPr>
-          <w:p>
-            <w:r>
-              <w:t>Extensões:</w:t>
-            </w:r>
-          </w:p>
-        </w:tc>
-        <w:tc>
-          <w:tcPr>
-            <w:tcW w:w="6268" w:type="dxa"/>
-          </w:tcPr>
-          <w:p>
-            <w:r>
-              <w:t>-</w:t>
-            </w:r>
-          </w:p>
-        </w:tc>
-      </w:tr>
-      <w:tr>
-        <w:tc>
-          <w:tcPr>
-            <w:tcW w:w="2376" w:type="dxa"/>
-            <w:shd w:val="clear" w:color="auto" w:fill="9CC2E5" w:themeFill="accent1" w:themeFillTint="99"/>
-          </w:tcPr>
-          <w:p>
-            <w:r>
-              <w:t>Pós-condições:</w:t>
-            </w:r>
-          </w:p>
-        </w:tc>
-        <w:tc>
-          <w:tcPr>
-            <w:tcW w:w="6268" w:type="dxa"/>
-          </w:tcPr>
-          <w:p>
-            <w:r>
-              <w:t>-</w:t>
-            </w:r>
-          </w:p>
-        </w:tc>
-      </w:tr>
-      <w:tr>
-        <w:tc>
-          <w:tcPr>
-            <w:tcW w:w="2376" w:type="dxa"/>
-            <w:shd w:val="clear" w:color="auto" w:fill="9CC2E5" w:themeFill="accent1" w:themeFillTint="99"/>
-          </w:tcPr>
-          <w:p>
-            <w:r>
-              <w:t>Regras de Negócio:</w:t>
-            </w:r>
-          </w:p>
-        </w:tc>
-        <w:tc>
-          <w:tcPr>
-            <w:tcW w:w="6268" w:type="dxa"/>
-          </w:tcPr>
-          <w:p>
-            <w:r>
-              <w:t>[RN1]</w:t>
+              <w:rPr>
+                <w:rFonts w:asciiTheme="minorHAnsi" w:hAnsiTheme="minorHAnsi"/>
+              </w:rPr>
+            </w:pPr>
+            <w:r>
+              <w:rPr>
+                <w:rFonts w:asciiTheme="minorHAnsi" w:hAnsiTheme="minorHAnsi"/>
+              </w:rPr>
+              <w:t>O sistema recupera o valor contido no campo de texto.</w:t>
+            </w:r>
+            <w:r>
+              <w:rPr>
+                <w:rFonts w:asciiTheme="minorHAnsi" w:hAnsiTheme="minorHAnsi"/>
+              </w:rPr>
+              <w:t xml:space="preserve"> </w:t>
+            </w:r>
+            <w:r>
+              <w:rPr>
+                <w:rFonts w:asciiTheme="minorHAnsi" w:hAnsiTheme="minorHAnsi"/>
+                <w:b/>
+              </w:rPr>
+              <w:t>[</w:t>
+            </w:r>
+            <w:r>
+              <w:rPr>
+                <w:rFonts w:asciiTheme="minorHAnsi" w:hAnsiTheme="minorHAnsi"/>
+                <w:b/>
+              </w:rPr>
+              <w:t>A8</w:t>
+            </w:r>
+            <w:r>
+              <w:rPr>
+                <w:rFonts w:asciiTheme="minorHAnsi" w:hAnsiTheme="minorHAnsi"/>
+                <w:b/>
+              </w:rPr>
+              <w:t>]</w:t>
             </w:r>
           </w:p>
           <w:p>
@@ -388,9 +1021,621 @@
               <w:pStyle w:val="PargrafodaLista"/>
               <w:numPr>
                 <w:ilvl w:val="0"/>
-                <w:numId w:val="6"/>
+                <w:numId w:val="9"/>
               </w:numPr>
-            </w:pPr>
+              <w:rPr>
+                <w:rFonts w:asciiTheme="minorHAnsi" w:hAnsiTheme="minorHAnsi"/>
+              </w:rPr>
+            </w:pPr>
+            <w:r>
+              <w:rPr>
+                <w:rFonts w:asciiTheme="minorHAnsi" w:hAnsiTheme="minorHAnsi"/>
+              </w:rPr>
+              <w:t xml:space="preserve">O sistema realiza a pesquisa pelos clientes com o mesmo nome especificado. </w:t>
+            </w:r>
+            <w:r>
+              <w:rPr>
+                <w:rFonts w:asciiTheme="minorHAnsi" w:hAnsiTheme="minorHAnsi"/>
+                <w:b/>
+              </w:rPr>
+              <w:t>[</w:t>
+            </w:r>
+            <w:r>
+              <w:rPr>
+                <w:rFonts w:asciiTheme="minorHAnsi" w:hAnsiTheme="minorHAnsi"/>
+                <w:b/>
+              </w:rPr>
+              <w:t>A2</w:t>
+            </w:r>
+            <w:proofErr w:type="gramStart"/>
+            <w:r>
+              <w:rPr>
+                <w:rFonts w:asciiTheme="minorHAnsi" w:hAnsiTheme="minorHAnsi"/>
+                <w:b/>
+              </w:rPr>
+              <w:t>][</w:t>
+            </w:r>
+            <w:proofErr w:type="gramEnd"/>
+            <w:r>
+              <w:rPr>
+                <w:rFonts w:asciiTheme="minorHAnsi" w:hAnsiTheme="minorHAnsi"/>
+                <w:b/>
+              </w:rPr>
+              <w:t>A3</w:t>
+            </w:r>
+            <w:r>
+              <w:rPr>
+                <w:rFonts w:asciiTheme="minorHAnsi" w:hAnsiTheme="minorHAnsi"/>
+                <w:b/>
+              </w:rPr>
+              <w:t>]</w:t>
+            </w:r>
+          </w:p>
+          <w:p>
+            <w:pPr>
+              <w:rPr>
+                <w:rFonts w:asciiTheme="minorHAnsi" w:hAnsiTheme="minorHAnsi"/>
+                <w:b/>
+              </w:rPr>
+            </w:pPr>
+            <w:r>
+              <w:rPr>
+                <w:rFonts w:asciiTheme="minorHAnsi" w:hAnsiTheme="minorHAnsi"/>
+                <w:b/>
+              </w:rPr>
+              <w:t>[</w:t>
+            </w:r>
+            <w:r>
+              <w:rPr>
+                <w:rFonts w:asciiTheme="minorHAnsi" w:hAnsiTheme="minorHAnsi"/>
+                <w:b/>
+              </w:rPr>
+              <w:t>A2</w:t>
+            </w:r>
+            <w:r>
+              <w:rPr>
+                <w:rFonts w:asciiTheme="minorHAnsi" w:hAnsiTheme="minorHAnsi"/>
+                <w:b/>
+              </w:rPr>
+              <w:t xml:space="preserve">] </w:t>
+            </w:r>
+            <w:r>
+              <w:rPr>
+                <w:rFonts w:asciiTheme="minorHAnsi" w:hAnsiTheme="minorHAnsi"/>
+                <w:b/>
+              </w:rPr>
+              <w:t>O sistema encontrou o cliente com o nome fornecido</w:t>
+            </w:r>
+          </w:p>
+          <w:p>
+            <w:pPr>
+              <w:rPr>
+                <w:rFonts w:asciiTheme="minorHAnsi" w:hAnsiTheme="minorHAnsi"/>
+              </w:rPr>
+            </w:pPr>
+            <w:r>
+              <w:rPr>
+                <w:rFonts w:asciiTheme="minorHAnsi" w:hAnsiTheme="minorHAnsi"/>
+                <w:b/>
+              </w:rPr>
+              <w:t>[</w:t>
+            </w:r>
+            <w:r>
+              <w:rPr>
+                <w:rFonts w:asciiTheme="minorHAnsi" w:hAnsiTheme="minorHAnsi"/>
+                <w:b/>
+              </w:rPr>
+              <w:t>A</w:t>
+            </w:r>
+            <w:r>
+              <w:rPr>
+                <w:rFonts w:asciiTheme="minorHAnsi" w:hAnsiTheme="minorHAnsi"/>
+                <w:b/>
+              </w:rPr>
+              <w:t>3</w:t>
+            </w:r>
+            <w:r>
+              <w:rPr>
+                <w:rFonts w:asciiTheme="minorHAnsi" w:hAnsiTheme="minorHAnsi"/>
+                <w:b/>
+              </w:rPr>
+              <w:t xml:space="preserve">] </w:t>
+            </w:r>
+            <w:r>
+              <w:rPr>
+                <w:rFonts w:asciiTheme="minorHAnsi" w:hAnsiTheme="minorHAnsi"/>
+                <w:b/>
+              </w:rPr>
+              <w:t>O sistema não encontrou nenhum cliente com o nome fornecido</w:t>
+            </w:r>
+          </w:p>
+          <w:p>
+            <w:pPr>
+              <w:rPr>
+                <w:rFonts w:asciiTheme="minorHAnsi" w:hAnsiTheme="minorHAnsi"/>
+                <w:b/>
+              </w:rPr>
+            </w:pPr>
+            <w:r>
+              <w:rPr>
+                <w:rFonts w:asciiTheme="minorHAnsi" w:hAnsiTheme="minorHAnsi"/>
+                <w:b/>
+              </w:rPr>
+              <w:t>[</w:t>
+            </w:r>
+            <w:r>
+              <w:rPr>
+                <w:rFonts w:asciiTheme="minorHAnsi" w:hAnsiTheme="minorHAnsi"/>
+                <w:b/>
+              </w:rPr>
+              <w:t>A</w:t>
+            </w:r>
+            <w:r>
+              <w:rPr>
+                <w:rFonts w:asciiTheme="minorHAnsi" w:hAnsiTheme="minorHAnsi"/>
+                <w:b/>
+              </w:rPr>
+              <w:t>4</w:t>
+            </w:r>
+            <w:r>
+              <w:rPr>
+                <w:rFonts w:asciiTheme="minorHAnsi" w:hAnsiTheme="minorHAnsi"/>
+                <w:b/>
+              </w:rPr>
+              <w:t xml:space="preserve">] O ator seleciona a opção </w:t>
+            </w:r>
+            <w:r>
+              <w:rPr>
+                <w:rFonts w:asciiTheme="minorHAnsi" w:hAnsiTheme="minorHAnsi"/>
+                <w:b/>
+              </w:rPr>
+              <w:t>INSERIR</w:t>
+            </w:r>
+          </w:p>
+          <w:p>
+            <w:pPr>
+              <w:rPr>
+                <w:rFonts w:asciiTheme="minorHAnsi" w:hAnsiTheme="minorHAnsi"/>
+                <w:b/>
+              </w:rPr>
+            </w:pPr>
+            <w:r>
+              <w:rPr>
+                <w:rFonts w:asciiTheme="minorHAnsi" w:hAnsiTheme="minorHAnsi"/>
+                <w:b/>
+              </w:rPr>
+              <w:lastRenderedPageBreak/>
+              <w:t>[</w:t>
+            </w:r>
+            <w:r>
+              <w:rPr>
+                <w:rFonts w:asciiTheme="minorHAnsi" w:hAnsiTheme="minorHAnsi"/>
+                <w:b/>
+              </w:rPr>
+              <w:t>A</w:t>
+            </w:r>
+            <w:r>
+              <w:rPr>
+                <w:rFonts w:asciiTheme="minorHAnsi" w:hAnsiTheme="minorHAnsi"/>
+                <w:b/>
+              </w:rPr>
+              <w:t>5</w:t>
+            </w:r>
+            <w:r>
+              <w:rPr>
+                <w:rFonts w:asciiTheme="minorHAnsi" w:hAnsiTheme="minorHAnsi"/>
+                <w:b/>
+              </w:rPr>
+              <w:t xml:space="preserve">] O ator seleciona a opção </w:t>
+            </w:r>
+            <w:r>
+              <w:rPr>
+                <w:rFonts w:asciiTheme="minorHAnsi" w:hAnsiTheme="minorHAnsi"/>
+                <w:b/>
+              </w:rPr>
+              <w:t>ATUALIZAR</w:t>
+            </w:r>
+            <w:r>
+              <w:rPr>
+                <w:rFonts w:asciiTheme="minorHAnsi" w:hAnsiTheme="minorHAnsi"/>
+                <w:b/>
+              </w:rPr>
+              <w:br/>
+            </w:r>
+            <w:proofErr w:type="gramStart"/>
+            <w:r>
+              <w:rPr>
+                <w:rFonts w:asciiTheme="minorHAnsi" w:hAnsiTheme="minorHAnsi"/>
+                <w:b/>
+              </w:rPr>
+              <w:t>[</w:t>
+            </w:r>
+            <w:proofErr w:type="gramEnd"/>
+            <w:r>
+              <w:rPr>
+                <w:rFonts w:asciiTheme="minorHAnsi" w:hAnsiTheme="minorHAnsi"/>
+                <w:b/>
+              </w:rPr>
+              <w:t>A</w:t>
+            </w:r>
+            <w:r>
+              <w:rPr>
+                <w:rFonts w:asciiTheme="minorHAnsi" w:hAnsiTheme="minorHAnsi"/>
+                <w:b/>
+              </w:rPr>
+              <w:t>6</w:t>
+            </w:r>
+            <w:r>
+              <w:rPr>
+                <w:rFonts w:asciiTheme="minorHAnsi" w:hAnsiTheme="minorHAnsi"/>
+                <w:b/>
+              </w:rPr>
+              <w:t xml:space="preserve">] O ator seleciona a opção </w:t>
+            </w:r>
+            <w:r>
+              <w:rPr>
+                <w:rFonts w:asciiTheme="minorHAnsi" w:hAnsiTheme="minorHAnsi"/>
+                <w:b/>
+              </w:rPr>
+              <w:t>REMOVER</w:t>
+            </w:r>
+            <w:r>
+              <w:rPr>
+                <w:rFonts w:asciiTheme="minorHAnsi" w:hAnsiTheme="minorHAnsi"/>
+                <w:b/>
+              </w:rPr>
+              <w:br/>
+            </w:r>
+            <w:r>
+              <w:rPr>
+                <w:rFonts w:asciiTheme="minorHAnsi" w:hAnsiTheme="minorHAnsi"/>
+                <w:b/>
+              </w:rPr>
+              <w:t>[</w:t>
+            </w:r>
+            <w:r>
+              <w:rPr>
+                <w:rFonts w:asciiTheme="minorHAnsi" w:hAnsiTheme="minorHAnsi"/>
+                <w:b/>
+              </w:rPr>
+              <w:t>A</w:t>
+            </w:r>
+            <w:r>
+              <w:rPr>
+                <w:rFonts w:asciiTheme="minorHAnsi" w:hAnsiTheme="minorHAnsi"/>
+                <w:b/>
+              </w:rPr>
+              <w:t>7</w:t>
+            </w:r>
+            <w:r>
+              <w:rPr>
+                <w:rFonts w:asciiTheme="minorHAnsi" w:hAnsiTheme="minorHAnsi"/>
+                <w:b/>
+              </w:rPr>
+              <w:t xml:space="preserve">] O ator seleciona a opção </w:t>
+            </w:r>
+            <w:r>
+              <w:rPr>
+                <w:rFonts w:asciiTheme="minorHAnsi" w:hAnsiTheme="minorHAnsi"/>
+                <w:b/>
+              </w:rPr>
+              <w:t>ADICIONAR</w:t>
+            </w:r>
+            <w:r>
+              <w:rPr>
+                <w:rFonts w:asciiTheme="minorHAnsi" w:hAnsiTheme="minorHAnsi"/>
+                <w:b/>
+              </w:rPr>
+              <w:br/>
+              <w:t>[A8] O campo de texto está em branco</w:t>
+            </w:r>
+          </w:p>
+          <w:p>
+            <w:pPr>
+              <w:pStyle w:val="PargrafodaLista"/>
+              <w:numPr>
+                <w:ilvl w:val="0"/>
+                <w:numId w:val="12"/>
+              </w:numPr>
+              <w:rPr>
+                <w:rFonts w:asciiTheme="minorHAnsi" w:hAnsiTheme="minorHAnsi"/>
+                <w:b/>
+              </w:rPr>
+            </w:pPr>
+            <w:r>
+              <w:rPr>
+                <w:rFonts w:asciiTheme="minorHAnsi" w:hAnsiTheme="minorHAnsi"/>
+              </w:rPr>
+              <w:t xml:space="preserve">O sistema mostra </w:t>
+            </w:r>
+            <w:r>
+              <w:rPr>
+                <w:rFonts w:asciiTheme="minorHAnsi" w:hAnsiTheme="minorHAnsi"/>
+              </w:rPr>
+              <w:t>a seguinte mensagem</w:t>
+            </w:r>
+            <w:r>
+              <w:rPr>
+                <w:rFonts w:asciiTheme="minorHAnsi" w:hAnsiTheme="minorHAnsi"/>
+              </w:rPr>
+              <w:t xml:space="preserve"> em uma nova janela</w:t>
+            </w:r>
+            <w:r>
+              <w:rPr>
+                <w:rFonts w:asciiTheme="minorHAnsi" w:hAnsiTheme="minorHAnsi"/>
+              </w:rPr>
+              <w:t>:</w:t>
+            </w:r>
+            <w:r>
+              <w:rPr>
+                <w:rFonts w:asciiTheme="minorHAnsi" w:hAnsiTheme="minorHAnsi"/>
+              </w:rPr>
+              <w:br/>
+              <w:t xml:space="preserve">- </w:t>
+            </w:r>
+            <w:r>
+              <w:rPr>
+                <w:rFonts w:asciiTheme="minorHAnsi" w:hAnsiTheme="minorHAnsi"/>
+              </w:rPr>
+              <w:t>“Você deve digitar o nome a ser pesquisado</w:t>
+            </w:r>
+            <w:r>
+              <w:rPr>
+                <w:rFonts w:asciiTheme="minorHAnsi" w:hAnsiTheme="minorHAnsi"/>
+              </w:rPr>
+              <w:t>.</w:t>
+            </w:r>
+            <w:proofErr w:type="gramStart"/>
+            <w:r>
+              <w:rPr>
+                <w:rFonts w:asciiTheme="minorHAnsi" w:hAnsiTheme="minorHAnsi"/>
+              </w:rPr>
+              <w:t>”</w:t>
+            </w:r>
+            <w:proofErr w:type="gramEnd"/>
+          </w:p>
+          <w:p>
+            <w:pPr>
+              <w:pStyle w:val="PargrafodaLista"/>
+              <w:ind w:left="576"/>
+              <w:rPr>
+                <w:rFonts w:asciiTheme="minorHAnsi" w:hAnsiTheme="minorHAnsi"/>
+              </w:rPr>
+            </w:pPr>
+            <w:r>
+              <w:rPr>
+                <w:rFonts w:asciiTheme="minorHAnsi" w:hAnsiTheme="minorHAnsi"/>
+              </w:rPr>
+              <w:t>E o seguinte botão:</w:t>
+            </w:r>
+          </w:p>
+          <w:p>
+            <w:pPr>
+              <w:pStyle w:val="PargrafodaLista"/>
+              <w:ind w:left="576"/>
+              <w:rPr>
+                <w:rFonts w:asciiTheme="minorHAnsi" w:hAnsiTheme="minorHAnsi"/>
+                <w:b/>
+              </w:rPr>
+            </w:pPr>
+            <w:r>
+              <w:rPr>
+                <w:rFonts w:asciiTheme="minorHAnsi" w:hAnsiTheme="minorHAnsi"/>
+              </w:rPr>
+              <w:t>- OK</w:t>
+            </w:r>
+          </w:p>
+          <w:p>
+            <w:pPr>
+              <w:pStyle w:val="PargrafodaLista"/>
+              <w:numPr>
+                <w:ilvl w:val="0"/>
+                <w:numId w:val="12"/>
+              </w:numPr>
+              <w:rPr>
+                <w:rFonts w:asciiTheme="minorHAnsi" w:hAnsiTheme="minorHAnsi"/>
+                <w:b/>
+              </w:rPr>
+            </w:pPr>
+            <w:r>
+              <w:rPr>
+                <w:rFonts w:asciiTheme="minorHAnsi" w:hAnsiTheme="minorHAnsi"/>
+              </w:rPr>
+              <w:t xml:space="preserve">O ator pressiona o botão </w:t>
+            </w:r>
+            <w:r>
+              <w:rPr>
+                <w:rFonts w:asciiTheme="minorHAnsi" w:hAnsiTheme="minorHAnsi"/>
+                <w:b/>
+              </w:rPr>
+              <w:t>OK</w:t>
+            </w:r>
+            <w:r>
+              <w:rPr>
+                <w:rFonts w:asciiTheme="minorHAnsi" w:hAnsiTheme="minorHAnsi"/>
+              </w:rPr>
+              <w:t>.</w:t>
+            </w:r>
+          </w:p>
+          <w:p>
+            <w:pPr>
+              <w:pStyle w:val="PargrafodaLista"/>
+              <w:numPr>
+                <w:ilvl w:val="0"/>
+                <w:numId w:val="12"/>
+              </w:numPr>
+              <w:rPr>
+                <w:rFonts w:asciiTheme="minorHAnsi" w:hAnsiTheme="minorHAnsi"/>
+              </w:rPr>
+            </w:pPr>
+            <w:r>
+              <w:rPr>
+                <w:rFonts w:asciiTheme="minorHAnsi" w:hAnsiTheme="minorHAnsi"/>
+              </w:rPr>
+              <w:t xml:space="preserve">O sistema </w:t>
+            </w:r>
+            <w:r>
+              <w:rPr>
+                <w:rFonts w:asciiTheme="minorHAnsi" w:hAnsiTheme="minorHAnsi"/>
+              </w:rPr>
+              <w:t>fecha a janela com a mensagem.</w:t>
+            </w:r>
+          </w:p>
+          <w:p>
+            <w:pPr>
+              <w:pStyle w:val="PargrafodaLista"/>
+              <w:numPr>
+                <w:ilvl w:val="0"/>
+                <w:numId w:val="12"/>
+              </w:numPr>
+              <w:rPr>
+                <w:rFonts w:asciiTheme="minorHAnsi" w:hAnsiTheme="minorHAnsi"/>
+              </w:rPr>
+            </w:pPr>
+            <w:r>
+              <w:rPr>
+                <w:rFonts w:asciiTheme="minorHAnsi" w:hAnsiTheme="minorHAnsi"/>
+              </w:rPr>
+              <w:t xml:space="preserve">Volta para o fluxo principal </w:t>
+            </w:r>
+            <w:proofErr w:type="gramStart"/>
+            <w:r>
+              <w:rPr>
+                <w:rFonts w:asciiTheme="minorHAnsi" w:hAnsiTheme="minorHAnsi"/>
+              </w:rPr>
+              <w:t>1</w:t>
+            </w:r>
+            <w:proofErr w:type="gramEnd"/>
+            <w:r>
+              <w:rPr>
+                <w:rFonts w:asciiTheme="minorHAnsi" w:hAnsiTheme="minorHAnsi"/>
+              </w:rPr>
+              <w:t>.</w:t>
+            </w:r>
+          </w:p>
+        </w:tc>
+      </w:tr>
+      <w:tr>
+        <w:tc>
+          <w:tcPr>
+            <w:tcW w:w="2376" w:type="dxa"/>
+            <w:shd w:val="clear" w:color="auto" w:fill="9CC2E5" w:themeFill="accent1" w:themeFillTint="99"/>
+          </w:tcPr>
+          <w:p>
+            <w:pPr>
+              <w:rPr>
+                <w:rFonts w:asciiTheme="minorHAnsi" w:hAnsiTheme="minorHAnsi"/>
+              </w:rPr>
+            </w:pPr>
+            <w:r>
+              <w:rPr>
+                <w:rFonts w:asciiTheme="minorHAnsi" w:hAnsiTheme="minorHAnsi"/>
+              </w:rPr>
+              <w:lastRenderedPageBreak/>
+              <w:t>Extensões:</w:t>
+            </w:r>
+          </w:p>
+        </w:tc>
+        <w:tc>
+          <w:tcPr>
+            <w:tcW w:w="6268" w:type="dxa"/>
+          </w:tcPr>
+          <w:p>
+            <w:pPr>
+              <w:rPr>
+                <w:rFonts w:asciiTheme="minorHAnsi" w:hAnsiTheme="minorHAnsi"/>
+              </w:rPr>
+            </w:pPr>
+            <w:r>
+              <w:rPr>
+                <w:rFonts w:asciiTheme="minorHAnsi" w:hAnsiTheme="minorHAnsi"/>
+              </w:rPr>
+              <w:t>-</w:t>
+            </w:r>
+          </w:p>
+        </w:tc>
+      </w:tr>
+      <w:tr>
+        <w:tc>
+          <w:tcPr>
+            <w:tcW w:w="2376" w:type="dxa"/>
+            <w:shd w:val="clear" w:color="auto" w:fill="9CC2E5" w:themeFill="accent1" w:themeFillTint="99"/>
+          </w:tcPr>
+          <w:p>
+            <w:pPr>
+              <w:rPr>
+                <w:rFonts w:asciiTheme="minorHAnsi" w:hAnsiTheme="minorHAnsi"/>
+              </w:rPr>
+            </w:pPr>
+            <w:r>
+              <w:rPr>
+                <w:rFonts w:asciiTheme="minorHAnsi" w:hAnsiTheme="minorHAnsi"/>
+              </w:rPr>
+              <w:t>Pós-condições:</w:t>
+            </w:r>
+          </w:p>
+        </w:tc>
+        <w:tc>
+          <w:tcPr>
+            <w:tcW w:w="6268" w:type="dxa"/>
+          </w:tcPr>
+          <w:p>
+            <w:pPr>
+              <w:rPr>
+                <w:rFonts w:asciiTheme="minorHAnsi" w:hAnsiTheme="minorHAnsi"/>
+              </w:rPr>
+            </w:pPr>
+            <w:r>
+              <w:rPr>
+                <w:rFonts w:asciiTheme="minorHAnsi" w:hAnsiTheme="minorHAnsi"/>
+              </w:rPr>
+              <w:t>-</w:t>
+            </w:r>
+          </w:p>
+        </w:tc>
+      </w:tr>
+      <w:tr>
+        <w:tc>
+          <w:tcPr>
+            <w:tcW w:w="2376" w:type="dxa"/>
+            <w:shd w:val="clear" w:color="auto" w:fill="9CC2E5" w:themeFill="accent1" w:themeFillTint="99"/>
+          </w:tcPr>
+          <w:p>
+            <w:pPr>
+              <w:rPr>
+                <w:rFonts w:asciiTheme="minorHAnsi" w:hAnsiTheme="minorHAnsi"/>
+              </w:rPr>
+            </w:pPr>
+            <w:r>
+              <w:rPr>
+                <w:rFonts w:asciiTheme="minorHAnsi" w:hAnsiTheme="minorHAnsi"/>
+              </w:rPr>
+              <w:t>Regras de Negócio:</w:t>
+            </w:r>
+          </w:p>
+        </w:tc>
+        <w:tc>
+          <w:tcPr>
+            <w:tcW w:w="6268" w:type="dxa"/>
+          </w:tcPr>
+          <w:p>
+            <w:pPr>
+              <w:rPr>
+                <w:rFonts w:asciiTheme="minorHAnsi" w:hAnsiTheme="minorHAnsi"/>
+              </w:rPr>
+            </w:pPr>
+            <w:r>
+              <w:rPr>
+                <w:rFonts w:asciiTheme="minorHAnsi" w:hAnsiTheme="minorHAnsi"/>
+              </w:rPr>
+              <w:t>-</w:t>
+            </w:r>
+            <w:r>
+              <w:rPr>
+                <w:rFonts w:asciiTheme="minorHAnsi" w:hAnsiTheme="minorHAnsi"/>
+              </w:rPr>
+              <w:t xml:space="preserve"> </w:t>
+            </w:r>
           </w:p>
         </w:tc>
       </w:tr>
@@ -398,6 +1643,7 @@
     <w:p>
       <w:pPr>
         <w:rPr>
+          <w:rFonts w:asciiTheme="minorHAnsi" w:hAnsiTheme="minorHAnsi"/>
           <w:b/>
           <w:sz w:val="32"/>
           <w:szCs w:val="32"/>
@@ -407,49 +1653,76 @@
     <w:p>
       <w:pPr>
         <w:rPr>
+          <w:rFonts w:asciiTheme="minorHAnsi" w:hAnsiTheme="minorHAnsi"/>
           <w:b/>
+          <w:color w:val="44546A" w:themeColor="text2"/>
           <w:sz w:val="32"/>
           <w:szCs w:val="32"/>
+          <w14:textOutline w14:w="6350" w14:cap="flat" w14:cmpd="sng" w14:algn="ctr">
+            <w14:solidFill>
+              <w14:schemeClr w14:val="tx2"/>
+            </w14:solidFill>
+            <w14:prstDash w14:val="solid"/>
+            <w14:round/>
+          </w14:textOutline>
         </w:rPr>
       </w:pPr>
       <w:r>
         <w:rPr>
+          <w:rFonts w:asciiTheme="minorHAnsi" w:hAnsiTheme="minorHAnsi"/>
           <w:b/>
+          <w:color w:val="44546A" w:themeColor="text2"/>
           <w:sz w:val="32"/>
           <w:szCs w:val="32"/>
+          <w14:textOutline w14:w="6350" w14:cap="flat" w14:cmpd="sng" w14:algn="ctr">
+            <w14:solidFill>
+              <w14:schemeClr w14:val="tx2"/>
+            </w14:solidFill>
+            <w14:prstDash w14:val="solid"/>
+            <w14:round/>
+          </w14:textOutline>
         </w:rPr>
         <w:t>UC2</w:t>
       </w:r>
       <w:r>
         <w:rPr>
+          <w:rFonts w:asciiTheme="minorHAnsi" w:hAnsiTheme="minorHAnsi"/>
           <w:b/>
+          <w:color w:val="44546A" w:themeColor="text2"/>
           <w:sz w:val="32"/>
           <w:szCs w:val="32"/>
+          <w14:textOutline w14:w="6350" w14:cap="flat" w14:cmpd="sng" w14:algn="ctr">
+            <w14:solidFill>
+              <w14:schemeClr w14:val="tx2"/>
+            </w14:solidFill>
+            <w14:prstDash w14:val="solid"/>
+            <w14:round/>
+          </w14:textOutline>
         </w:rPr>
         <w:t xml:space="preserve"> – </w:t>
       </w:r>
       <w:r>
         <w:rPr>
+          <w:rFonts w:asciiTheme="minorHAnsi" w:hAnsiTheme="minorHAnsi"/>
           <w:b/>
+          <w:color w:val="44546A" w:themeColor="text2"/>
           <w:sz w:val="32"/>
           <w:szCs w:val="32"/>
+          <w14:textOutline w14:w="6350" w14:cap="flat" w14:cmpd="sng" w14:algn="ctr">
+            <w14:solidFill>
+              <w14:schemeClr w14:val="tx2"/>
+            </w14:solidFill>
+            <w14:prstDash w14:val="solid"/>
+            <w14:round/>
+          </w14:textOutline>
         </w:rPr>
-        <w:t xml:space="preserve">Cadastra </w:t>
+        <w:t>XXX</w:t>
       </w:r>
-      <w:proofErr w:type="gramStart"/>
-      <w:r>
-        <w:rPr>
-          <w:b/>
-          <w:sz w:val="32"/>
-          <w:szCs w:val="32"/>
-        </w:rPr>
-        <w:t>Autorizados</w:t>
-      </w:r>
-      <w:proofErr w:type="gramEnd"/>
     </w:p>
     <w:p>
       <w:pPr>
         <w:rPr>
+          <w:rFonts w:asciiTheme="minorHAnsi" w:hAnsiTheme="minorHAnsi"/>
           <w:b/>
           <w:sz w:val="32"/>
           <w:szCs w:val="32"/>
@@ -473,7 +1746,15 @@
             <w:shd w:val="clear" w:color="auto" w:fill="9CC2E5" w:themeFill="accent1" w:themeFillTint="99"/>
           </w:tcPr>
           <w:p>
-            <w:r>
+            <w:pPr>
+              <w:rPr>
+                <w:rFonts w:asciiTheme="minorHAnsi" w:hAnsiTheme="minorHAnsi"/>
+              </w:rPr>
+            </w:pPr>
+            <w:r>
+              <w:rPr>
+                <w:rFonts w:asciiTheme="minorHAnsi" w:hAnsiTheme="minorHAnsi"/>
+              </w:rPr>
               <w:t>Objetivo:</w:t>
             </w:r>
           </w:p>
@@ -482,7 +1763,19 @@
           <w:tcPr>
             <w:tcW w:w="6268" w:type="dxa"/>
           </w:tcPr>
-          <w:p/>
+          <w:p>
+            <w:pPr>
+              <w:rPr>
+                <w:rFonts w:asciiTheme="minorHAnsi" w:hAnsiTheme="minorHAnsi"/>
+              </w:rPr>
+            </w:pPr>
+            <w:r>
+              <w:rPr>
+                <w:rFonts w:asciiTheme="minorHAnsi" w:hAnsiTheme="minorHAnsi"/>
+              </w:rPr>
+              <w:t>-</w:t>
+            </w:r>
+          </w:p>
         </w:tc>
       </w:tr>
       <w:tr>
@@ -492,7 +1785,15 @@
             <w:shd w:val="clear" w:color="auto" w:fill="9CC2E5" w:themeFill="accent1" w:themeFillTint="99"/>
           </w:tcPr>
           <w:p>
-            <w:r>
+            <w:pPr>
+              <w:rPr>
+                <w:rFonts w:asciiTheme="minorHAnsi" w:hAnsiTheme="minorHAnsi"/>
+              </w:rPr>
+            </w:pPr>
+            <w:r>
+              <w:rPr>
+                <w:rFonts w:asciiTheme="minorHAnsi" w:hAnsiTheme="minorHAnsi"/>
+              </w:rPr>
               <w:t>Requisitos:</w:t>
             </w:r>
           </w:p>
@@ -502,8 +1803,16 @@
             <w:tcW w:w="6268" w:type="dxa"/>
           </w:tcPr>
           <w:p>
-            <w:r>
-              <w:t>Indica qual requisito o caso de uso está relacionado</w:t>
+            <w:pPr>
+              <w:rPr>
+                <w:rFonts w:asciiTheme="minorHAnsi" w:hAnsiTheme="minorHAnsi"/>
+              </w:rPr>
+            </w:pPr>
+            <w:r>
+              <w:rPr>
+                <w:rFonts w:asciiTheme="minorHAnsi" w:hAnsiTheme="minorHAnsi"/>
+              </w:rPr>
+              <w:t>-</w:t>
             </w:r>
           </w:p>
         </w:tc>
@@ -515,7 +1824,15 @@
             <w:shd w:val="clear" w:color="auto" w:fill="9CC2E5" w:themeFill="accent1" w:themeFillTint="99"/>
           </w:tcPr>
           <w:p>
-            <w:r>
+            <w:pPr>
+              <w:rPr>
+                <w:rFonts w:asciiTheme="minorHAnsi" w:hAnsiTheme="minorHAnsi"/>
+              </w:rPr>
+            </w:pPr>
+            <w:r>
+              <w:rPr>
+                <w:rFonts w:asciiTheme="minorHAnsi" w:hAnsiTheme="minorHAnsi"/>
+              </w:rPr>
               <w:t>Atores</w:t>
             </w:r>
           </w:p>
@@ -525,8 +1842,16 @@
             <w:tcW w:w="6268" w:type="dxa"/>
           </w:tcPr>
           <w:p>
-            <w:r>
-              <w:t>Lista de atores para aquele UC</w:t>
+            <w:pPr>
+              <w:rPr>
+                <w:rFonts w:asciiTheme="minorHAnsi" w:hAnsiTheme="minorHAnsi"/>
+              </w:rPr>
+            </w:pPr>
+            <w:r>
+              <w:rPr>
+                <w:rFonts w:asciiTheme="minorHAnsi" w:hAnsiTheme="minorHAnsi"/>
+              </w:rPr>
+              <w:t>-</w:t>
             </w:r>
           </w:p>
         </w:tc>
@@ -538,7 +1863,15 @@
             <w:shd w:val="clear" w:color="auto" w:fill="9CC2E5" w:themeFill="accent1" w:themeFillTint="99"/>
           </w:tcPr>
           <w:p>
-            <w:r>
+            <w:pPr>
+              <w:rPr>
+                <w:rFonts w:asciiTheme="minorHAnsi" w:hAnsiTheme="minorHAnsi"/>
+              </w:rPr>
+            </w:pPr>
+            <w:r>
+              <w:rPr>
+                <w:rFonts w:asciiTheme="minorHAnsi" w:hAnsiTheme="minorHAnsi"/>
+              </w:rPr>
               <w:t>Prioridade:</w:t>
             </w:r>
           </w:p>
@@ -548,8 +1881,16 @@
             <w:tcW w:w="6268" w:type="dxa"/>
           </w:tcPr>
           <w:p>
-            <w:r>
-              <w:t>A prioridade de construção da funcionalidade sobre a perspectiva do cliente.</w:t>
+            <w:pPr>
+              <w:rPr>
+                <w:rFonts w:asciiTheme="minorHAnsi" w:hAnsiTheme="minorHAnsi"/>
+              </w:rPr>
+            </w:pPr>
+            <w:r>
+              <w:rPr>
+                <w:rFonts w:asciiTheme="minorHAnsi" w:hAnsiTheme="minorHAnsi"/>
+              </w:rPr>
+              <w:t>-</w:t>
             </w:r>
           </w:p>
         </w:tc>
@@ -561,7 +1902,15 @@
             <w:shd w:val="clear" w:color="auto" w:fill="9CC2E5" w:themeFill="accent1" w:themeFillTint="99"/>
           </w:tcPr>
           <w:p>
-            <w:r>
+            <w:pPr>
+              <w:rPr>
+                <w:rFonts w:asciiTheme="minorHAnsi" w:hAnsiTheme="minorHAnsi"/>
+              </w:rPr>
+            </w:pPr>
+            <w:r>
+              <w:rPr>
+                <w:rFonts w:asciiTheme="minorHAnsi" w:hAnsiTheme="minorHAnsi"/>
+              </w:rPr>
               <w:t>Pré-condições:</w:t>
             </w:r>
           </w:p>
@@ -571,8 +1920,16 @@
             <w:tcW w:w="6268" w:type="dxa"/>
           </w:tcPr>
           <w:p>
-            <w:r>
-              <w:t>Condições para que aquela funcionalidade seja executada.</w:t>
+            <w:pPr>
+              <w:rPr>
+                <w:rFonts w:asciiTheme="minorHAnsi" w:hAnsiTheme="minorHAnsi"/>
+              </w:rPr>
+            </w:pPr>
+            <w:r>
+              <w:rPr>
+                <w:rFonts w:asciiTheme="minorHAnsi" w:hAnsiTheme="minorHAnsi"/>
+              </w:rPr>
+              <w:t>-</w:t>
             </w:r>
           </w:p>
         </w:tc>
@@ -584,7 +1941,15 @@
             <w:shd w:val="clear" w:color="auto" w:fill="9CC2E5" w:themeFill="accent1" w:themeFillTint="99"/>
           </w:tcPr>
           <w:p>
-            <w:r>
+            <w:pPr>
+              <w:rPr>
+                <w:rFonts w:asciiTheme="minorHAnsi" w:hAnsiTheme="minorHAnsi"/>
+              </w:rPr>
+            </w:pPr>
+            <w:r>
+              <w:rPr>
+                <w:rFonts w:asciiTheme="minorHAnsi" w:hAnsiTheme="minorHAnsi"/>
+              </w:rPr>
               <w:t>Frequência de uso:</w:t>
             </w:r>
           </w:p>
@@ -594,8 +1959,16 @@
             <w:tcW w:w="6268" w:type="dxa"/>
           </w:tcPr>
           <w:p>
-            <w:r>
-              <w:t>Indica quão normal é trabalhar com aquela funcionalidade no dia-a-dia da organização.</w:t>
+            <w:pPr>
+              <w:rPr>
+                <w:rFonts w:asciiTheme="minorHAnsi" w:hAnsiTheme="minorHAnsi"/>
+              </w:rPr>
+            </w:pPr>
+            <w:r>
+              <w:rPr>
+                <w:rFonts w:asciiTheme="minorHAnsi" w:hAnsiTheme="minorHAnsi"/>
+              </w:rPr>
+              <w:t>-</w:t>
             </w:r>
           </w:p>
         </w:tc>
@@ -607,7 +1980,15 @@
             <w:shd w:val="clear" w:color="auto" w:fill="9CC2E5" w:themeFill="accent1" w:themeFillTint="99"/>
           </w:tcPr>
           <w:p>
-            <w:r>
+            <w:pPr>
+              <w:rPr>
+                <w:rFonts w:asciiTheme="minorHAnsi" w:hAnsiTheme="minorHAnsi"/>
+              </w:rPr>
+            </w:pPr>
+            <w:r>
+              <w:rPr>
+                <w:rFonts w:asciiTheme="minorHAnsi" w:hAnsiTheme="minorHAnsi"/>
+              </w:rPr>
               <w:t>Criticalidade:</w:t>
             </w:r>
           </w:p>
@@ -617,8 +1998,16 @@
             <w:tcW w:w="6268" w:type="dxa"/>
           </w:tcPr>
           <w:p>
-            <w:r>
-              <w:t>O quanto este caso é crítico ou não.</w:t>
+            <w:pPr>
+              <w:rPr>
+                <w:rFonts w:asciiTheme="minorHAnsi" w:hAnsiTheme="minorHAnsi"/>
+              </w:rPr>
+            </w:pPr>
+            <w:r>
+              <w:rPr>
+                <w:rFonts w:asciiTheme="minorHAnsi" w:hAnsiTheme="minorHAnsi"/>
+              </w:rPr>
+              <w:t>-</w:t>
             </w:r>
           </w:p>
         </w:tc>
@@ -630,7 +2019,15 @@
             <w:shd w:val="clear" w:color="auto" w:fill="9CC2E5" w:themeFill="accent1" w:themeFillTint="99"/>
           </w:tcPr>
           <w:p>
-            <w:r>
+            <w:pPr>
+              <w:rPr>
+                <w:rFonts w:asciiTheme="minorHAnsi" w:hAnsiTheme="minorHAnsi"/>
+              </w:rPr>
+            </w:pPr>
+            <w:r>
+              <w:rPr>
+                <w:rFonts w:asciiTheme="minorHAnsi" w:hAnsiTheme="minorHAnsi"/>
+              </w:rPr>
               <w:t>Condição de Entrada:</w:t>
             </w:r>
           </w:p>
@@ -640,8 +2037,16 @@
             <w:tcW w:w="6268" w:type="dxa"/>
           </w:tcPr>
           <w:p>
-            <w:r>
-              <w:t>É a condição, ou ação, do ator que irá disparar a interação entre o ator e sistema descrita através do fluxo principal do UC.</w:t>
+            <w:pPr>
+              <w:rPr>
+                <w:rFonts w:asciiTheme="minorHAnsi" w:hAnsiTheme="minorHAnsi"/>
+              </w:rPr>
+            </w:pPr>
+            <w:r>
+              <w:rPr>
+                <w:rFonts w:asciiTheme="minorHAnsi" w:hAnsiTheme="minorHAnsi"/>
+              </w:rPr>
+              <w:t>-</w:t>
             </w:r>
           </w:p>
         </w:tc>
@@ -653,7 +2058,15 @@
             <w:shd w:val="clear" w:color="auto" w:fill="9CC2E5" w:themeFill="accent1" w:themeFillTint="99"/>
           </w:tcPr>
           <w:p>
-            <w:r>
+            <w:pPr>
+              <w:rPr>
+                <w:rFonts w:asciiTheme="minorHAnsi" w:hAnsiTheme="minorHAnsi"/>
+              </w:rPr>
+            </w:pPr>
+            <w:r>
+              <w:rPr>
+                <w:rFonts w:asciiTheme="minorHAnsi" w:hAnsiTheme="minorHAnsi"/>
+              </w:rPr>
               <w:t>Fluxo Principal:</w:t>
             </w:r>
           </w:p>
@@ -663,13 +2076,16 @@
             <w:tcW w:w="6268" w:type="dxa"/>
           </w:tcPr>
           <w:p>
-            <w:r>
-              <w:t>1.</w:t>
-            </w:r>
-          </w:p>
-          <w:p>
-            <w:r>
-              <w:t xml:space="preserve">    - </w:t>
+            <w:pPr>
+              <w:rPr>
+                <w:rFonts w:asciiTheme="minorHAnsi" w:hAnsiTheme="minorHAnsi"/>
+              </w:rPr>
+            </w:pPr>
+            <w:r>
+              <w:rPr>
+                <w:rFonts w:asciiTheme="minorHAnsi" w:hAnsiTheme="minorHAnsi"/>
+              </w:rPr>
+              <w:t>-</w:t>
             </w:r>
           </w:p>
         </w:tc>
@@ -681,7 +2097,15 @@
             <w:shd w:val="clear" w:color="auto" w:fill="9CC2E5" w:themeFill="accent1" w:themeFillTint="99"/>
           </w:tcPr>
           <w:p>
-            <w:r>
+            <w:pPr>
+              <w:rPr>
+                <w:rFonts w:asciiTheme="minorHAnsi" w:hAnsiTheme="minorHAnsi"/>
+              </w:rPr>
+            </w:pPr>
+            <w:r>
+              <w:rPr>
+                <w:rFonts w:asciiTheme="minorHAnsi" w:hAnsiTheme="minorHAnsi"/>
+              </w:rPr>
               <w:t>Fluxo Alternativo:</w:t>
             </w:r>
           </w:p>
@@ -691,18 +2115,17 @@
             <w:tcW w:w="6268" w:type="dxa"/>
           </w:tcPr>
           <w:p>
-            <w:r>
-              <w:t>[A1]</w:t>
-            </w:r>
-          </w:p>
-          <w:p>
-            <w:pPr>
-              <w:pStyle w:val="PargrafodaLista"/>
-              <w:numPr>
-                <w:ilvl w:val="0"/>
-                <w:numId w:val="4"/>
-              </w:numPr>
-            </w:pPr>
+            <w:pPr>
+              <w:rPr>
+                <w:rFonts w:asciiTheme="minorHAnsi" w:hAnsiTheme="minorHAnsi"/>
+              </w:rPr>
+            </w:pPr>
+            <w:r>
+              <w:rPr>
+                <w:rFonts w:asciiTheme="minorHAnsi" w:hAnsiTheme="minorHAnsi"/>
+              </w:rPr>
+              <w:t xml:space="preserve">- </w:t>
+            </w:r>
           </w:p>
         </w:tc>
       </w:tr>
@@ -713,7 +2136,15 @@
             <w:shd w:val="clear" w:color="auto" w:fill="9CC2E5" w:themeFill="accent1" w:themeFillTint="99"/>
           </w:tcPr>
           <w:p>
-            <w:r>
+            <w:pPr>
+              <w:rPr>
+                <w:rFonts w:asciiTheme="minorHAnsi" w:hAnsiTheme="minorHAnsi"/>
+              </w:rPr>
+            </w:pPr>
+            <w:r>
+              <w:rPr>
+                <w:rFonts w:asciiTheme="minorHAnsi" w:hAnsiTheme="minorHAnsi"/>
+              </w:rPr>
               <w:t>Extensões:</w:t>
             </w:r>
           </w:p>
@@ -723,8 +2154,16 @@
             <w:tcW w:w="6268" w:type="dxa"/>
           </w:tcPr>
           <w:p>
-            <w:r>
-              <w:t>Extensões ao caso de uso.</w:t>
+            <w:pPr>
+              <w:rPr>
+                <w:rFonts w:asciiTheme="minorHAnsi" w:hAnsiTheme="minorHAnsi"/>
+              </w:rPr>
+            </w:pPr>
+            <w:r>
+              <w:rPr>
+                <w:rFonts w:asciiTheme="minorHAnsi" w:hAnsiTheme="minorHAnsi"/>
+              </w:rPr>
+              <w:t xml:space="preserve">- </w:t>
             </w:r>
           </w:p>
         </w:tc>
@@ -736,7 +2175,15 @@
             <w:shd w:val="clear" w:color="auto" w:fill="9CC2E5" w:themeFill="accent1" w:themeFillTint="99"/>
           </w:tcPr>
           <w:p>
-            <w:r>
+            <w:pPr>
+              <w:rPr>
+                <w:rFonts w:asciiTheme="minorHAnsi" w:hAnsiTheme="minorHAnsi"/>
+              </w:rPr>
+            </w:pPr>
+            <w:r>
+              <w:rPr>
+                <w:rFonts w:asciiTheme="minorHAnsi" w:hAnsiTheme="minorHAnsi"/>
+              </w:rPr>
               <w:t>Pós-condições:</w:t>
             </w:r>
           </w:p>
@@ -746,8 +2193,16 @@
             <w:tcW w:w="6268" w:type="dxa"/>
           </w:tcPr>
           <w:p>
-            <w:r>
-              <w:t>Indica tudo aquilo que é verdade após o término do UC.</w:t>
+            <w:pPr>
+              <w:rPr>
+                <w:rFonts w:asciiTheme="minorHAnsi" w:hAnsiTheme="minorHAnsi"/>
+              </w:rPr>
+            </w:pPr>
+            <w:r>
+              <w:rPr>
+                <w:rFonts w:asciiTheme="minorHAnsi" w:hAnsiTheme="minorHAnsi"/>
+              </w:rPr>
+              <w:t>-</w:t>
             </w:r>
           </w:p>
         </w:tc>
@@ -759,7 +2214,15 @@
             <w:shd w:val="clear" w:color="auto" w:fill="9CC2E5" w:themeFill="accent1" w:themeFillTint="99"/>
           </w:tcPr>
           <w:p>
-            <w:r>
+            <w:pPr>
+              <w:rPr>
+                <w:rFonts w:asciiTheme="minorHAnsi" w:hAnsiTheme="minorHAnsi"/>
+              </w:rPr>
+            </w:pPr>
+            <w:r>
+              <w:rPr>
+                <w:rFonts w:asciiTheme="minorHAnsi" w:hAnsiTheme="minorHAnsi"/>
+              </w:rPr>
               <w:t>Regras de Negócio:</w:t>
             </w:r>
           </w:p>
@@ -769,8 +2232,16 @@
             <w:tcW w:w="6268" w:type="dxa"/>
           </w:tcPr>
           <w:p>
-            <w:r>
-              <w:t>Associadas as funcionalidades do UC.</w:t>
+            <w:pPr>
+              <w:rPr>
+                <w:rFonts w:asciiTheme="minorHAnsi" w:hAnsiTheme="minorHAnsi"/>
+              </w:rPr>
+            </w:pPr>
+            <w:r>
+              <w:rPr>
+                <w:rFonts w:asciiTheme="minorHAnsi" w:hAnsiTheme="minorHAnsi"/>
+              </w:rPr>
+              <w:t xml:space="preserve">- </w:t>
             </w:r>
           </w:p>
         </w:tc>
@@ -794,773 +2265,9 @@
         </w:rPr>
       </w:pPr>
     </w:p>
-    <w:p>
-      <w:pPr>
-        <w:rPr>
-          <w:b/>
-          <w:sz w:val="32"/>
-          <w:szCs w:val="32"/>
-        </w:rPr>
-      </w:pPr>
-      <w:r>
-        <w:rPr>
-          <w:b/>
-          <w:sz w:val="32"/>
-          <w:szCs w:val="32"/>
-        </w:rPr>
-        <w:t>UC3</w:t>
-      </w:r>
-      <w:r>
-        <w:rPr>
-          <w:b/>
-          <w:sz w:val="32"/>
-          <w:szCs w:val="32"/>
-        </w:rPr>
-        <w:t xml:space="preserve"> – </w:t>
-      </w:r>
-      <w:r>
-        <w:rPr>
-          <w:b/>
-          <w:sz w:val="32"/>
-          <w:szCs w:val="32"/>
-        </w:rPr>
-        <w:t>Cadastra</w:t>
-      </w:r>
-      <w:r>
-        <w:rPr>
-          <w:b/>
-          <w:sz w:val="32"/>
-          <w:szCs w:val="32"/>
-        </w:rPr>
-        <w:t xml:space="preserve"> Filme</w:t>
-      </w:r>
-    </w:p>
-    <w:p>
-      <w:pPr>
-        <w:rPr>
-          <w:b/>
-          <w:sz w:val="32"/>
-          <w:szCs w:val="32"/>
-        </w:rPr>
-      </w:pPr>
-    </w:p>
-    <w:tbl>
-      <w:tblPr>
-        <w:tblStyle w:val="Tabelacomgrade"/>
-        <w:tblW w:w="0" w:type="auto"/>
-        <w:tblLook w:val="04A0" w:firstRow="1" w:lastRow="0" w:firstColumn="1" w:lastColumn="0" w:noHBand="0" w:noVBand="1"/>
-      </w:tblPr>
-      <w:tblGrid>
-        <w:gridCol w:w="2376"/>
-        <w:gridCol w:w="6268"/>
-      </w:tblGrid>
-      <w:tr>
-        <w:tc>
-          <w:tcPr>
-            <w:tcW w:w="2376" w:type="dxa"/>
-            <w:shd w:val="clear" w:color="auto" w:fill="9CC2E5" w:themeFill="accent1" w:themeFillTint="99"/>
-          </w:tcPr>
-          <w:p>
-            <w:r>
-              <w:t>Objetivo:</w:t>
-            </w:r>
-          </w:p>
-        </w:tc>
-        <w:tc>
-          <w:tcPr>
-            <w:tcW w:w="6268" w:type="dxa"/>
-          </w:tcPr>
-          <w:p>
-            <w:r>
-              <w:t>Breve relato do objetivo do UC</w:t>
-            </w:r>
-          </w:p>
-        </w:tc>
-      </w:tr>
-      <w:tr>
-        <w:tc>
-          <w:tcPr>
-            <w:tcW w:w="2376" w:type="dxa"/>
-            <w:shd w:val="clear" w:color="auto" w:fill="9CC2E5" w:themeFill="accent1" w:themeFillTint="99"/>
-          </w:tcPr>
-          <w:p>
-            <w:r>
-              <w:lastRenderedPageBreak/>
-              <w:t>Requisitos:</w:t>
-            </w:r>
-          </w:p>
-        </w:tc>
-        <w:tc>
-          <w:tcPr>
-            <w:tcW w:w="6268" w:type="dxa"/>
-          </w:tcPr>
-          <w:p>
-            <w:r>
-              <w:t>Indica qual requisito o caso de uso está relacionado</w:t>
-            </w:r>
-          </w:p>
-        </w:tc>
-      </w:tr>
-      <w:tr>
-        <w:tc>
-          <w:tcPr>
-            <w:tcW w:w="2376" w:type="dxa"/>
-            <w:shd w:val="clear" w:color="auto" w:fill="9CC2E5" w:themeFill="accent1" w:themeFillTint="99"/>
-          </w:tcPr>
-          <w:p>
-            <w:r>
-              <w:t>Atores</w:t>
-            </w:r>
-          </w:p>
-        </w:tc>
-        <w:tc>
-          <w:tcPr>
-            <w:tcW w:w="6268" w:type="dxa"/>
-          </w:tcPr>
-          <w:p>
-            <w:r>
-              <w:t>Lista de atores para aquele UC</w:t>
-            </w:r>
-          </w:p>
-        </w:tc>
-      </w:tr>
-      <w:tr>
-        <w:tc>
-          <w:tcPr>
-            <w:tcW w:w="2376" w:type="dxa"/>
-            <w:shd w:val="clear" w:color="auto" w:fill="9CC2E5" w:themeFill="accent1" w:themeFillTint="99"/>
-          </w:tcPr>
-          <w:p>
-            <w:r>
-              <w:t>Prioridade:</w:t>
-            </w:r>
-          </w:p>
-        </w:tc>
-        <w:tc>
-          <w:tcPr>
-            <w:tcW w:w="6268" w:type="dxa"/>
-          </w:tcPr>
-          <w:p>
-            <w:r>
-              <w:t>A prioridade de construção da funcionalidade sobre a perspectiva do cliente.</w:t>
-            </w:r>
-          </w:p>
-        </w:tc>
-      </w:tr>
-      <w:tr>
-        <w:tc>
-          <w:tcPr>
-            <w:tcW w:w="2376" w:type="dxa"/>
-            <w:shd w:val="clear" w:color="auto" w:fill="9CC2E5" w:themeFill="accent1" w:themeFillTint="99"/>
-          </w:tcPr>
-          <w:p>
-            <w:r>
-              <w:t>Pré-condições:</w:t>
-            </w:r>
-          </w:p>
-        </w:tc>
-        <w:tc>
-          <w:tcPr>
-            <w:tcW w:w="6268" w:type="dxa"/>
-          </w:tcPr>
-          <w:p>
-            <w:r>
-              <w:t>Condições para que aquela funcionalidade seja executada.</w:t>
-            </w:r>
-          </w:p>
-        </w:tc>
-      </w:tr>
-      <w:tr>
-        <w:tc>
-          <w:tcPr>
-            <w:tcW w:w="2376" w:type="dxa"/>
-            <w:shd w:val="clear" w:color="auto" w:fill="9CC2E5" w:themeFill="accent1" w:themeFillTint="99"/>
-          </w:tcPr>
-          <w:p>
-            <w:r>
-              <w:t>Frequência de uso:</w:t>
-            </w:r>
-          </w:p>
-        </w:tc>
-        <w:tc>
-          <w:tcPr>
-            <w:tcW w:w="6268" w:type="dxa"/>
-          </w:tcPr>
-          <w:p>
-            <w:r>
-              <w:t>Indica quão normal é trabalhar com aquela funcionalidade no dia-a-dia da organização.</w:t>
-            </w:r>
-          </w:p>
-        </w:tc>
-      </w:tr>
-      <w:tr>
-        <w:tc>
-          <w:tcPr>
-            <w:tcW w:w="2376" w:type="dxa"/>
-            <w:shd w:val="clear" w:color="auto" w:fill="9CC2E5" w:themeFill="accent1" w:themeFillTint="99"/>
-          </w:tcPr>
-          <w:p>
-            <w:r>
-              <w:t>Criticalidade:</w:t>
-            </w:r>
-          </w:p>
-        </w:tc>
-        <w:tc>
-          <w:tcPr>
-            <w:tcW w:w="6268" w:type="dxa"/>
-          </w:tcPr>
-          <w:p>
-            <w:r>
-              <w:t>O quanto este caso é crítico ou não.</w:t>
-            </w:r>
-          </w:p>
-        </w:tc>
-      </w:tr>
-      <w:tr>
-        <w:tc>
-          <w:tcPr>
-            <w:tcW w:w="2376" w:type="dxa"/>
-            <w:shd w:val="clear" w:color="auto" w:fill="9CC2E5" w:themeFill="accent1" w:themeFillTint="99"/>
-          </w:tcPr>
-          <w:p>
-            <w:r>
-              <w:t>Condição de Entrada:</w:t>
-            </w:r>
-          </w:p>
-        </w:tc>
-        <w:tc>
-          <w:tcPr>
-            <w:tcW w:w="6268" w:type="dxa"/>
-          </w:tcPr>
-          <w:p>
-            <w:r>
-              <w:t>É a condição, ou ação, do ator que irá disparar a interação entre o ator e sistema descrita através do fluxo principal do UC.</w:t>
-            </w:r>
-          </w:p>
-        </w:tc>
-      </w:tr>
-      <w:tr>
-        <w:tc>
-          <w:tcPr>
-            <w:tcW w:w="2376" w:type="dxa"/>
-            <w:shd w:val="clear" w:color="auto" w:fill="9CC2E5" w:themeFill="accent1" w:themeFillTint="99"/>
-          </w:tcPr>
-          <w:p>
-            <w:r>
-              <w:t>Fluxo Principal:</w:t>
-            </w:r>
-          </w:p>
-        </w:tc>
-        <w:tc>
-          <w:tcPr>
-            <w:tcW w:w="6268" w:type="dxa"/>
-          </w:tcPr>
-          <w:p>
-            <w:r>
-              <w:t>1.</w:t>
-            </w:r>
-          </w:p>
-          <w:p>
-            <w:r>
-              <w:t xml:space="preserve">    - </w:t>
-            </w:r>
-          </w:p>
-        </w:tc>
-      </w:tr>
-      <w:tr>
-        <w:tc>
-          <w:tcPr>
-            <w:tcW w:w="2376" w:type="dxa"/>
-            <w:shd w:val="clear" w:color="auto" w:fill="9CC2E5" w:themeFill="accent1" w:themeFillTint="99"/>
-          </w:tcPr>
-          <w:p>
-            <w:r>
-              <w:t>Fluxo Alternativo:</w:t>
-            </w:r>
-          </w:p>
-        </w:tc>
-        <w:tc>
-          <w:tcPr>
-            <w:tcW w:w="6268" w:type="dxa"/>
-          </w:tcPr>
-          <w:p>
-            <w:r>
-              <w:t>[A1]</w:t>
-            </w:r>
-          </w:p>
-          <w:p>
-            <w:pPr>
-              <w:pStyle w:val="PargrafodaLista"/>
-              <w:numPr>
-                <w:ilvl w:val="0"/>
-                <w:numId w:val="3"/>
-              </w:numPr>
-            </w:pPr>
-          </w:p>
-        </w:tc>
-      </w:tr>
-      <w:tr>
-        <w:tc>
-          <w:tcPr>
-            <w:tcW w:w="2376" w:type="dxa"/>
-            <w:shd w:val="clear" w:color="auto" w:fill="9CC2E5" w:themeFill="accent1" w:themeFillTint="99"/>
-          </w:tcPr>
-          <w:p>
-            <w:r>
-              <w:t>Extensões:</w:t>
-            </w:r>
-          </w:p>
-        </w:tc>
-        <w:tc>
-          <w:tcPr>
-            <w:tcW w:w="6268" w:type="dxa"/>
-          </w:tcPr>
-          <w:p>
-            <w:r>
-              <w:t>Extensões ao caso de uso.</w:t>
-            </w:r>
-          </w:p>
-        </w:tc>
-      </w:tr>
-      <w:tr>
-        <w:tc>
-          <w:tcPr>
-            <w:tcW w:w="2376" w:type="dxa"/>
-            <w:shd w:val="clear" w:color="auto" w:fill="9CC2E5" w:themeFill="accent1" w:themeFillTint="99"/>
-          </w:tcPr>
-          <w:p>
-            <w:r>
-              <w:t>Pós-condições:</w:t>
-            </w:r>
-          </w:p>
-        </w:tc>
-        <w:tc>
-          <w:tcPr>
-            <w:tcW w:w="6268" w:type="dxa"/>
-          </w:tcPr>
-          <w:p>
-            <w:r>
-              <w:t>Indica tudo aquilo que é verdade após o término do UC.</w:t>
-            </w:r>
-          </w:p>
-        </w:tc>
-      </w:tr>
-      <w:tr>
-        <w:tc>
-          <w:tcPr>
-            <w:tcW w:w="2376" w:type="dxa"/>
-            <w:shd w:val="clear" w:color="auto" w:fill="9CC2E5" w:themeFill="accent1" w:themeFillTint="99"/>
-          </w:tcPr>
-          <w:p>
-            <w:r>
-              <w:t>Regras de Negócio:</w:t>
-            </w:r>
-          </w:p>
-        </w:tc>
-        <w:tc>
-          <w:tcPr>
-            <w:tcW w:w="6268" w:type="dxa"/>
-          </w:tcPr>
-          <w:p>
-            <w:r>
-              <w:t>Associadas as funcionalidades do UC.</w:t>
-            </w:r>
-          </w:p>
-        </w:tc>
-      </w:tr>
-    </w:tbl>
-    <w:p>
-      <w:pPr>
-        <w:rPr>
-          <w:b/>
-          <w:sz w:val="32"/>
-          <w:szCs w:val="32"/>
-        </w:rPr>
-      </w:pPr>
-    </w:p>
-    <w:p>
-      <w:pPr>
-        <w:rPr>
-          <w:b/>
-          <w:sz w:val="32"/>
-          <w:szCs w:val="32"/>
-        </w:rPr>
-      </w:pPr>
-    </w:p>
-    <w:p>
-      <w:pPr>
-        <w:rPr>
-          <w:b/>
-          <w:sz w:val="32"/>
-          <w:szCs w:val="32"/>
-        </w:rPr>
-      </w:pPr>
-      <w:r>
-        <w:rPr>
-          <w:b/>
-          <w:sz w:val="32"/>
-          <w:szCs w:val="32"/>
-        </w:rPr>
-        <w:t>UCX</w:t>
-      </w:r>
-      <w:r>
-        <w:rPr>
-          <w:b/>
-          <w:sz w:val="32"/>
-          <w:szCs w:val="32"/>
-        </w:rPr>
-        <w:t xml:space="preserve"> – </w:t>
-      </w:r>
-      <w:r>
-        <w:rPr>
-          <w:b/>
-          <w:sz w:val="32"/>
-          <w:szCs w:val="32"/>
-        </w:rPr>
-        <w:t>Aluga Filme</w:t>
-      </w:r>
-    </w:p>
-    <w:p>
-      <w:pPr>
-        <w:rPr>
-          <w:b/>
-          <w:sz w:val="32"/>
-          <w:szCs w:val="32"/>
-        </w:rPr>
-      </w:pPr>
-    </w:p>
-    <w:tbl>
-      <w:tblPr>
-        <w:tblStyle w:val="Tabelacomgrade"/>
-        <w:tblW w:w="0" w:type="auto"/>
-        <w:tblLook w:val="04A0" w:firstRow="1" w:lastRow="0" w:firstColumn="1" w:lastColumn="0" w:noHBand="0" w:noVBand="1"/>
-      </w:tblPr>
-      <w:tblGrid>
-        <w:gridCol w:w="2376"/>
-        <w:gridCol w:w="6268"/>
-      </w:tblGrid>
-      <w:tr>
-        <w:tc>
-          <w:tcPr>
-            <w:tcW w:w="2376" w:type="dxa"/>
-            <w:shd w:val="clear" w:color="auto" w:fill="9CC2E5" w:themeFill="accent1" w:themeFillTint="99"/>
-          </w:tcPr>
-          <w:p>
-            <w:r>
-              <w:t>Objetivo:</w:t>
-            </w:r>
-          </w:p>
-        </w:tc>
-        <w:tc>
-          <w:tcPr>
-            <w:tcW w:w="6268" w:type="dxa"/>
-          </w:tcPr>
-          <w:p>
-            <w:r>
-              <w:t>Breve relato do objetivo do UC</w:t>
-            </w:r>
-          </w:p>
-        </w:tc>
-      </w:tr>
-      <w:tr>
-        <w:tc>
-          <w:tcPr>
-            <w:tcW w:w="2376" w:type="dxa"/>
-            <w:shd w:val="clear" w:color="auto" w:fill="9CC2E5" w:themeFill="accent1" w:themeFillTint="99"/>
-          </w:tcPr>
-          <w:p>
-            <w:r>
-              <w:t>Requisitos:</w:t>
-            </w:r>
-          </w:p>
-        </w:tc>
-        <w:tc>
-          <w:tcPr>
-            <w:tcW w:w="6268" w:type="dxa"/>
-          </w:tcPr>
-          <w:p>
-            <w:r>
-              <w:t>Indica qual requisito o caso de uso está relacionado</w:t>
-            </w:r>
-          </w:p>
-        </w:tc>
-      </w:tr>
-      <w:tr>
-        <w:tc>
-          <w:tcPr>
-            <w:tcW w:w="2376" w:type="dxa"/>
-            <w:shd w:val="clear" w:color="auto" w:fill="9CC2E5" w:themeFill="accent1" w:themeFillTint="99"/>
-          </w:tcPr>
-          <w:p>
-            <w:r>
-              <w:t>Atores</w:t>
-            </w:r>
-          </w:p>
-        </w:tc>
-        <w:tc>
-          <w:tcPr>
-            <w:tcW w:w="6268" w:type="dxa"/>
-          </w:tcPr>
-          <w:p>
-            <w:r>
-              <w:t>Lista de atores para aquele UC</w:t>
-            </w:r>
-          </w:p>
-        </w:tc>
-      </w:tr>
-      <w:tr>
-        <w:tc>
-          <w:tcPr>
-            <w:tcW w:w="2376" w:type="dxa"/>
-            <w:shd w:val="clear" w:color="auto" w:fill="9CC2E5" w:themeFill="accent1" w:themeFillTint="99"/>
-          </w:tcPr>
-          <w:p>
-            <w:r>
-              <w:t>Prioridade:</w:t>
-            </w:r>
-          </w:p>
-        </w:tc>
-        <w:tc>
-          <w:tcPr>
-            <w:tcW w:w="6268" w:type="dxa"/>
-          </w:tcPr>
-          <w:p>
-            <w:r>
-              <w:t>A prioridade de construção da funcionalidade sobre a perspectiva do cliente.</w:t>
-            </w:r>
-          </w:p>
-        </w:tc>
-      </w:tr>
-      <w:tr>
-        <w:tc>
-          <w:tcPr>
-            <w:tcW w:w="2376" w:type="dxa"/>
-            <w:shd w:val="clear" w:color="auto" w:fill="9CC2E5" w:themeFill="accent1" w:themeFillTint="99"/>
-          </w:tcPr>
-          <w:p>
-            <w:r>
-              <w:t>Pré-condições:</w:t>
-            </w:r>
-          </w:p>
-        </w:tc>
-        <w:tc>
-          <w:tcPr>
-            <w:tcW w:w="6268" w:type="dxa"/>
-          </w:tcPr>
-          <w:p>
-            <w:r>
-              <w:t>Condições para que aquela funcionalidade seja executada.</w:t>
-            </w:r>
-          </w:p>
-        </w:tc>
-      </w:tr>
-      <w:tr>
-        <w:tc>
-          <w:tcPr>
-            <w:tcW w:w="2376" w:type="dxa"/>
-            <w:shd w:val="clear" w:color="auto" w:fill="9CC2E5" w:themeFill="accent1" w:themeFillTint="99"/>
-          </w:tcPr>
-          <w:p>
-            <w:r>
-              <w:t>Frequência de uso:</w:t>
-            </w:r>
-          </w:p>
-        </w:tc>
-        <w:tc>
-          <w:tcPr>
-            <w:tcW w:w="6268" w:type="dxa"/>
-          </w:tcPr>
-          <w:p>
-            <w:r>
-              <w:t>Indica quão normal é trabalhar com aquela funcionalidade no dia-a-dia da organização.</w:t>
-            </w:r>
-          </w:p>
-        </w:tc>
-      </w:tr>
-      <w:tr>
-        <w:tc>
-          <w:tcPr>
-            <w:tcW w:w="2376" w:type="dxa"/>
-            <w:shd w:val="clear" w:color="auto" w:fill="9CC2E5" w:themeFill="accent1" w:themeFillTint="99"/>
-          </w:tcPr>
-          <w:p>
-            <w:r>
-              <w:t>Criticalidade:</w:t>
-            </w:r>
-          </w:p>
-        </w:tc>
-        <w:tc>
-          <w:tcPr>
-            <w:tcW w:w="6268" w:type="dxa"/>
-          </w:tcPr>
-          <w:p>
-            <w:r>
-              <w:t>O quanto este caso é crítico ou não.</w:t>
-            </w:r>
-          </w:p>
-        </w:tc>
-      </w:tr>
-      <w:tr>
-        <w:tc>
-          <w:tcPr>
-            <w:tcW w:w="2376" w:type="dxa"/>
-            <w:shd w:val="clear" w:color="auto" w:fill="9CC2E5" w:themeFill="accent1" w:themeFillTint="99"/>
-          </w:tcPr>
-          <w:p>
-            <w:r>
-              <w:t>Condição de Entrada:</w:t>
-            </w:r>
-          </w:p>
-        </w:tc>
-        <w:tc>
-          <w:tcPr>
-            <w:tcW w:w="6268" w:type="dxa"/>
-          </w:tcPr>
-          <w:p>
-            <w:r>
-              <w:t>É a condição, ou ação, do ator que irá disparar a interação entre o ator e sistema descrita através do fluxo principal do UC.</w:t>
-            </w:r>
-          </w:p>
-        </w:tc>
-      </w:tr>
-      <w:tr>
-        <w:tc>
-          <w:tcPr>
-            <w:tcW w:w="2376" w:type="dxa"/>
-            <w:shd w:val="clear" w:color="auto" w:fill="9CC2E5" w:themeFill="accent1" w:themeFillTint="99"/>
-          </w:tcPr>
-          <w:p>
-            <w:r>
-              <w:t>Fluxo Principal:</w:t>
-            </w:r>
-          </w:p>
-        </w:tc>
-        <w:tc>
-          <w:tcPr>
-            <w:tcW w:w="6268" w:type="dxa"/>
-          </w:tcPr>
-          <w:p>
-            <w:r>
-              <w:t>1.</w:t>
-            </w:r>
-          </w:p>
-          <w:p>
-            <w:r>
-              <w:t xml:space="preserve">    - </w:t>
-            </w:r>
-          </w:p>
-        </w:tc>
-      </w:tr>
-      <w:tr>
-        <w:tc>
-          <w:tcPr>
-            <w:tcW w:w="2376" w:type="dxa"/>
-            <w:shd w:val="clear" w:color="auto" w:fill="9CC2E5" w:themeFill="accent1" w:themeFillTint="99"/>
-          </w:tcPr>
-          <w:p>
-            <w:r>
-              <w:t>Fluxo Alternativo:</w:t>
-            </w:r>
-          </w:p>
-        </w:tc>
-        <w:tc>
-          <w:tcPr>
-            <w:tcW w:w="6268" w:type="dxa"/>
-          </w:tcPr>
-          <w:p>
-            <w:r>
-              <w:t>[A1]</w:t>
-            </w:r>
-          </w:p>
-          <w:p>
-            <w:pPr>
-              <w:pStyle w:val="PargrafodaLista"/>
-              <w:numPr>
-                <w:ilvl w:val="0"/>
-                <w:numId w:val="3"/>
-              </w:numPr>
-            </w:pPr>
-          </w:p>
-        </w:tc>
-      </w:tr>
-      <w:tr>
-        <w:tc>
-          <w:tcPr>
-            <w:tcW w:w="2376" w:type="dxa"/>
-            <w:shd w:val="clear" w:color="auto" w:fill="9CC2E5" w:themeFill="accent1" w:themeFillTint="99"/>
-          </w:tcPr>
-          <w:p>
-            <w:r>
-              <w:t>Extensões:</w:t>
-            </w:r>
-          </w:p>
-        </w:tc>
-        <w:tc>
-          <w:tcPr>
-            <w:tcW w:w="6268" w:type="dxa"/>
-          </w:tcPr>
-          <w:p>
-            <w:r>
-              <w:t>Extensões ao caso de uso.</w:t>
-            </w:r>
-          </w:p>
-        </w:tc>
-      </w:tr>
-      <w:tr>
-        <w:tc>
-          <w:tcPr>
-            <w:tcW w:w="2376" w:type="dxa"/>
-            <w:shd w:val="clear" w:color="auto" w:fill="9CC2E5" w:themeFill="accent1" w:themeFillTint="99"/>
-          </w:tcPr>
-          <w:p>
-            <w:r>
-              <w:t>Pós-condições:</w:t>
-            </w:r>
-          </w:p>
-        </w:tc>
-        <w:tc>
-          <w:tcPr>
-            <w:tcW w:w="6268" w:type="dxa"/>
-          </w:tcPr>
-          <w:p>
-            <w:r>
-              <w:t>Indica tudo aquilo que é verdade após o término do UC.</w:t>
-            </w:r>
-          </w:p>
-        </w:tc>
-      </w:tr>
-      <w:tr>
-        <w:tc>
-          <w:tcPr>
-            <w:tcW w:w="2376" w:type="dxa"/>
-            <w:shd w:val="clear" w:color="auto" w:fill="9CC2E5" w:themeFill="accent1" w:themeFillTint="99"/>
-          </w:tcPr>
-          <w:p>
-            <w:r>
-              <w:t>Regras de Negócio:</w:t>
-            </w:r>
-          </w:p>
-        </w:tc>
-        <w:tc>
-          <w:tcPr>
-            <w:tcW w:w="6268" w:type="dxa"/>
-          </w:tcPr>
-          <w:p>
-            <w:r>
-              <w:t>Associadas as funcionalidades do UC.</w:t>
-            </w:r>
-          </w:p>
-        </w:tc>
-      </w:tr>
-    </w:tbl>
-    <w:p/>
     <w:sectPr>
-      <w:headerReference w:type="even" r:id="rId8"/>
       <w:headerReference w:type="default" r:id="rId9"/>
-      <w:footerReference w:type="even" r:id="rId10"/>
-      <w:footerReference w:type="default" r:id="rId11"/>
-      <w:headerReference w:type="first" r:id="rId12"/>
-      <w:footerReference w:type="first" r:id="rId13"/>
+      <w:headerReference w:type="first" r:id="rId10"/>
       <w:pgSz w:w="11906" w:h="16838"/>
       <w:pgMar w:top="1417" w:right="1701" w:bottom="1417" w:left="1701" w:header="624" w:footer="567" w:gutter="0"/>
       <w:cols w:space="708"/>
@@ -1590,36 +2297,6 @@
 </w:endnotes>
 </file>
 
-<file path=word/footer1.xml><?xml version="1.0" encoding="utf-8"?>
-<w:ftr xmlns:wpc="http://schemas.microsoft.com/office/word/2010/wordprocessingCanvas" xmlns:mc="http://schemas.openxmlformats.org/markup-compatibility/2006" xmlns:o="urn:schemas-microsoft-com:office:office" xmlns:r="http://schemas.openxmlformats.org/officeDocument/2006/relationships" xmlns:m="http://schemas.openxmlformats.org/officeDocument/2006/math" xmlns:v="urn:schemas-microsoft-com:vml" xmlns:wp14="http://schemas.microsoft.com/office/word/2010/wordprocessingDrawing" xmlns:wp="http://schemas.openxmlformats.org/drawingml/2006/wordprocessingDrawing" xmlns:w10="urn:schemas-microsoft-com:office:word" xmlns:w="http://schemas.openxmlformats.org/wordprocessingml/2006/main" xmlns:w14="http://schemas.microsoft.com/office/word/2010/wordml" xmlns:wpg="http://schemas.microsoft.com/office/word/2010/wordprocessingGroup" xmlns:wpi="http://schemas.microsoft.com/office/word/2010/wordprocessingInk" xmlns:wne="http://schemas.microsoft.com/office/word/2006/wordml" xmlns:wps="http://schemas.microsoft.com/office/word/2010/wordprocessingShape" mc:Ignorable="w14 wp14">
-  <w:p>
-    <w:pPr>
-      <w:pStyle w:val="Rodap"/>
-    </w:pPr>
-  </w:p>
-</w:ftr>
-</file>
-
-<file path=word/footer2.xml><?xml version="1.0" encoding="utf-8"?>
-<w:ftr xmlns:wpc="http://schemas.microsoft.com/office/word/2010/wordprocessingCanvas" xmlns:mc="http://schemas.openxmlformats.org/markup-compatibility/2006" xmlns:o="urn:schemas-microsoft-com:office:office" xmlns:r="http://schemas.openxmlformats.org/officeDocument/2006/relationships" xmlns:m="http://schemas.openxmlformats.org/officeDocument/2006/math" xmlns:v="urn:schemas-microsoft-com:vml" xmlns:wp14="http://schemas.microsoft.com/office/word/2010/wordprocessingDrawing" xmlns:wp="http://schemas.openxmlformats.org/drawingml/2006/wordprocessingDrawing" xmlns:w10="urn:schemas-microsoft-com:office:word" xmlns:w="http://schemas.openxmlformats.org/wordprocessingml/2006/main" xmlns:w14="http://schemas.microsoft.com/office/word/2010/wordml" xmlns:wpg="http://schemas.microsoft.com/office/word/2010/wordprocessingGroup" xmlns:wpi="http://schemas.microsoft.com/office/word/2010/wordprocessingInk" xmlns:wne="http://schemas.microsoft.com/office/word/2006/wordml" xmlns:wps="http://schemas.microsoft.com/office/word/2010/wordprocessingShape" mc:Ignorable="w14 wp14">
-  <w:p>
-    <w:pPr>
-      <w:pStyle w:val="Rodap"/>
-    </w:pPr>
-  </w:p>
-</w:ftr>
-</file>
-
-<file path=word/footer3.xml><?xml version="1.0" encoding="utf-8"?>
-<w:ftr xmlns:wpc="http://schemas.microsoft.com/office/word/2010/wordprocessingCanvas" xmlns:mc="http://schemas.openxmlformats.org/markup-compatibility/2006" xmlns:o="urn:schemas-microsoft-com:office:office" xmlns:r="http://schemas.openxmlformats.org/officeDocument/2006/relationships" xmlns:m="http://schemas.openxmlformats.org/officeDocument/2006/math" xmlns:v="urn:schemas-microsoft-com:vml" xmlns:wp14="http://schemas.microsoft.com/office/word/2010/wordprocessingDrawing" xmlns:wp="http://schemas.openxmlformats.org/drawingml/2006/wordprocessingDrawing" xmlns:w10="urn:schemas-microsoft-com:office:word" xmlns:w="http://schemas.openxmlformats.org/wordprocessingml/2006/main" xmlns:w14="http://schemas.microsoft.com/office/word/2010/wordml" xmlns:wpg="http://schemas.microsoft.com/office/word/2010/wordprocessingGroup" xmlns:wpi="http://schemas.microsoft.com/office/word/2010/wordprocessingInk" xmlns:wne="http://schemas.microsoft.com/office/word/2006/wordml" xmlns:wps="http://schemas.microsoft.com/office/word/2010/wordprocessingShape" mc:Ignorable="w14 wp14">
-  <w:p>
-    <w:pPr>
-      <w:pStyle w:val="Rodap"/>
-    </w:pPr>
-  </w:p>
-</w:ftr>
-</file>
-
 <file path=word/footnotes.xml><?xml version="1.0" encoding="utf-8"?>
 <w:footnotes xmlns:wpc="http://schemas.microsoft.com/office/word/2010/wordprocessingCanvas" xmlns:mc="http://schemas.openxmlformats.org/markup-compatibility/2006" xmlns:o="urn:schemas-microsoft-com:office:office" xmlns:r="http://schemas.openxmlformats.org/officeDocument/2006/relationships" xmlns:m="http://schemas.openxmlformats.org/officeDocument/2006/math" xmlns:v="urn:schemas-microsoft-com:vml" xmlns:wp14="http://schemas.microsoft.com/office/word/2010/wordprocessingDrawing" xmlns:wp="http://schemas.openxmlformats.org/drawingml/2006/wordprocessingDrawing" xmlns:w10="urn:schemas-microsoft-com:office:word" xmlns:w="http://schemas.openxmlformats.org/wordprocessingml/2006/main" xmlns:w14="http://schemas.microsoft.com/office/word/2010/wordml" xmlns:wpg="http://schemas.microsoft.com/office/word/2010/wordprocessingGroup" xmlns:wpi="http://schemas.microsoft.com/office/word/2010/wordprocessingInk" xmlns:wne="http://schemas.microsoft.com/office/word/2006/wordml" xmlns:wps="http://schemas.microsoft.com/office/word/2010/wordprocessingShape" mc:Ignorable="w14 wp14">
   <w:footnote w:type="separator" w:id="-1">
@@ -1644,16 +2321,6 @@
   <w:p>
     <w:pPr>
       <w:pStyle w:val="Cabealho"/>
-    </w:pPr>
-  </w:p>
-</w:hdr>
-</file>
-
-<file path=word/header2.xml><?xml version="1.0" encoding="utf-8"?>
-<w:hdr xmlns:wpc="http://schemas.microsoft.com/office/word/2010/wordprocessingCanvas" xmlns:mc="http://schemas.openxmlformats.org/markup-compatibility/2006" xmlns:o="urn:schemas-microsoft-com:office:office" xmlns:r="http://schemas.openxmlformats.org/officeDocument/2006/relationships" xmlns:m="http://schemas.openxmlformats.org/officeDocument/2006/math" xmlns:v="urn:schemas-microsoft-com:vml" xmlns:wp14="http://schemas.microsoft.com/office/word/2010/wordprocessingDrawing" xmlns:wp="http://schemas.openxmlformats.org/drawingml/2006/wordprocessingDrawing" xmlns:w10="urn:schemas-microsoft-com:office:word" xmlns:w="http://schemas.openxmlformats.org/wordprocessingml/2006/main" xmlns:w14="http://schemas.microsoft.com/office/word/2010/wordml" xmlns:wpg="http://schemas.microsoft.com/office/word/2010/wordprocessingGroup" xmlns:wpi="http://schemas.microsoft.com/office/word/2010/wordprocessingInk" xmlns:wne="http://schemas.microsoft.com/office/word/2006/wordml" xmlns:wps="http://schemas.microsoft.com/office/word/2010/wordprocessingShape" mc:Ignorable="w14 wp14">
-  <w:p>
-    <w:pPr>
-      <w:pStyle w:val="Cabealho"/>
       <w:jc w:val="right"/>
     </w:pPr>
   </w:p>
@@ -1665,7 +2332,7 @@
 </w:hdr>
 </file>
 
-<file path=word/header3.xml><?xml version="1.0" encoding="utf-8"?>
+<file path=word/header2.xml><?xml version="1.0" encoding="utf-8"?>
 <w:hdr xmlns:wpc="http://schemas.microsoft.com/office/word/2010/wordprocessingCanvas" xmlns:mc="http://schemas.openxmlformats.org/markup-compatibility/2006" xmlns:o="urn:schemas-microsoft-com:office:office" xmlns:r="http://schemas.openxmlformats.org/officeDocument/2006/relationships" xmlns:m="http://schemas.openxmlformats.org/officeDocument/2006/math" xmlns:v="urn:schemas-microsoft-com:vml" xmlns:wp14="http://schemas.microsoft.com/office/word/2010/wordprocessingDrawing" xmlns:wp="http://schemas.openxmlformats.org/drawingml/2006/wordprocessingDrawing" xmlns:w10="urn:schemas-microsoft-com:office:word" xmlns:w="http://schemas.openxmlformats.org/wordprocessingml/2006/main" xmlns:w14="http://schemas.microsoft.com/office/word/2010/wordml" xmlns:wpg="http://schemas.microsoft.com/office/word/2010/wordprocessingGroup" xmlns:wpi="http://schemas.microsoft.com/office/word/2010/wordprocessingInk" xmlns:wne="http://schemas.microsoft.com/office/word/2006/wordml" xmlns:wps="http://schemas.microsoft.com/office/word/2010/wordprocessingShape" mc:Ignorable="w14 wp14">
   <w:p>
     <w:pPr>
@@ -1683,7 +2350,7 @@
       <mc:AlternateContent>
         <mc:Choice Requires="wps">
           <w:drawing>
-            <wp:anchor distT="0" distB="0" distL="114300" distR="114300" simplePos="0" relativeHeight="251659264" behindDoc="0" locked="0" layoutInCell="1" allowOverlap="1" wp14:anchorId="4255326D" wp14:editId="597C5E28">
+            <wp:anchor distT="0" distB="0" distL="114300" distR="114300" simplePos="0" relativeHeight="251659264" behindDoc="0" locked="0" layoutInCell="1" allowOverlap="1" wp14:anchorId="6C66633A" wp14:editId="2EF98788">
               <wp:simplePos x="0" y="0"/>
               <wp:positionH relativeFrom="margin">
                 <wp:align>center</wp:align>
@@ -1753,11 +2420,12 @@
                             <w:jc w:val="center"/>
                             <w:rPr>
                               <w:b/>
+                              <w:color w:val="FFFFFF" w:themeColor="background1"/>
                               <w:sz w:val="32"/>
                               <w:szCs w:val="32"/>
                               <w14:textOutline w14:w="9525" w14:cap="flat" w14:cmpd="sng" w14:algn="ctr">
                                 <w14:solidFill>
-                                  <w14:srgbClr w14:val="000000"/>
+                                  <w14:schemeClr w14:val="bg1"/>
                                 </w14:solidFill>
                                 <w14:prstDash w14:val="solid"/>
                                 <w14:round/>
@@ -1767,11 +2435,12 @@
                           <w:r>
                             <w:rPr>
                               <w:b/>
+                              <w:color w:val="FFFFFF" w:themeColor="background1"/>
                               <w:sz w:val="32"/>
                               <w:szCs w:val="32"/>
                               <w14:textOutline w14:w="9525" w14:cap="flat" w14:cmpd="sng" w14:algn="ctr">
                                 <w14:solidFill>
-                                  <w14:srgbClr w14:val="000000"/>
+                                  <w14:schemeClr w14:val="bg1"/>
                                 </w14:solidFill>
                                 <w14:prstDash w14:val="solid"/>
                                 <w14:round/>
@@ -1806,11 +2475,12 @@
                       <w:jc w:val="center"/>
                       <w:rPr>
                         <w:b/>
+                        <w:color w:val="FFFFFF" w:themeColor="background1"/>
                         <w:sz w:val="32"/>
                         <w:szCs w:val="32"/>
                         <w14:textOutline w14:w="9525" w14:cap="flat" w14:cmpd="sng" w14:algn="ctr">
                           <w14:solidFill>
-                            <w14:srgbClr w14:val="000000"/>
+                            <w14:schemeClr w14:val="bg1"/>
                           </w14:solidFill>
                           <w14:prstDash w14:val="solid"/>
                           <w14:round/>
@@ -1820,11 +2490,12 @@
                     <w:r>
                       <w:rPr>
                         <w:b/>
+                        <w:color w:val="FFFFFF" w:themeColor="background1"/>
                         <w:sz w:val="32"/>
                         <w:szCs w:val="32"/>
                         <w14:textOutline w14:w="9525" w14:cap="flat" w14:cmpd="sng" w14:algn="ctr">
                           <w14:solidFill>
-                            <w14:srgbClr w14:val="000000"/>
+                            <w14:schemeClr w14:val="bg1"/>
                           </w14:solidFill>
                           <w14:prstDash w14:val="solid"/>
                           <w14:round/>
@@ -1846,8 +2517,6 @@
     <w:pPr>
       <w:pStyle w:val="Cabealho"/>
     </w:pPr>
-    <w:bookmarkStart w:id="0" w:name="_GoBack"/>
-    <w:bookmarkEnd w:id="0"/>
   </w:p>
 </w:hdr>
 </file>
@@ -1944,6 +2613,363 @@
     </w:lvl>
   </w:abstractNum>
   <w:abstractNum w:abstractNumId="1">
+    <w:nsid w:val="131533BB"/>
+    <w:multiLevelType w:val="hybridMultilevel"/>
+    <w:tmpl w:val="CAEEAE06"/>
+    <w:lvl w:ilvl="0" w:tplc="C0E48EF0">
+      <w:start w:val="1"/>
+      <w:numFmt w:val="decimal"/>
+      <w:lvlText w:val="%1."/>
+      <w:lvlJc w:val="left"/>
+      <w:pPr>
+        <w:ind w:left="576" w:hanging="360"/>
+      </w:pPr>
+      <w:rPr>
+        <w:rFonts w:asciiTheme="minorHAnsi" w:eastAsia="Times New Roman" w:hAnsiTheme="minorHAnsi" w:cs="Times New Roman"/>
+      </w:rPr>
+    </w:lvl>
+    <w:lvl w:ilvl="1" w:tplc="04160019" w:tentative="1">
+      <w:start w:val="1"/>
+      <w:numFmt w:val="lowerLetter"/>
+      <w:lvlText w:val="%2."/>
+      <w:lvlJc w:val="left"/>
+      <w:pPr>
+        <w:ind w:left="1296" w:hanging="360"/>
+      </w:pPr>
+    </w:lvl>
+    <w:lvl w:ilvl="2" w:tplc="0416001B" w:tentative="1">
+      <w:start w:val="1"/>
+      <w:numFmt w:val="lowerRoman"/>
+      <w:lvlText w:val="%3."/>
+      <w:lvlJc w:val="right"/>
+      <w:pPr>
+        <w:ind w:left="2016" w:hanging="180"/>
+      </w:pPr>
+    </w:lvl>
+    <w:lvl w:ilvl="3" w:tplc="0416000F" w:tentative="1">
+      <w:start w:val="1"/>
+      <w:numFmt w:val="decimal"/>
+      <w:lvlText w:val="%4."/>
+      <w:lvlJc w:val="left"/>
+      <w:pPr>
+        <w:ind w:left="2736" w:hanging="360"/>
+      </w:pPr>
+    </w:lvl>
+    <w:lvl w:ilvl="4" w:tplc="04160019" w:tentative="1">
+      <w:start w:val="1"/>
+      <w:numFmt w:val="lowerLetter"/>
+      <w:lvlText w:val="%5."/>
+      <w:lvlJc w:val="left"/>
+      <w:pPr>
+        <w:ind w:left="3456" w:hanging="360"/>
+      </w:pPr>
+    </w:lvl>
+    <w:lvl w:ilvl="5" w:tplc="0416001B" w:tentative="1">
+      <w:start w:val="1"/>
+      <w:numFmt w:val="lowerRoman"/>
+      <w:lvlText w:val="%6."/>
+      <w:lvlJc w:val="right"/>
+      <w:pPr>
+        <w:ind w:left="4176" w:hanging="180"/>
+      </w:pPr>
+    </w:lvl>
+    <w:lvl w:ilvl="6" w:tplc="0416000F" w:tentative="1">
+      <w:start w:val="1"/>
+      <w:numFmt w:val="decimal"/>
+      <w:lvlText w:val="%7."/>
+      <w:lvlJc w:val="left"/>
+      <w:pPr>
+        <w:ind w:left="4896" w:hanging="360"/>
+      </w:pPr>
+    </w:lvl>
+    <w:lvl w:ilvl="7" w:tplc="04160019" w:tentative="1">
+      <w:start w:val="1"/>
+      <w:numFmt w:val="lowerLetter"/>
+      <w:lvlText w:val="%8."/>
+      <w:lvlJc w:val="left"/>
+      <w:pPr>
+        <w:ind w:left="5616" w:hanging="360"/>
+      </w:pPr>
+    </w:lvl>
+    <w:lvl w:ilvl="8" w:tplc="0416001B" w:tentative="1">
+      <w:start w:val="1"/>
+      <w:numFmt w:val="lowerRoman"/>
+      <w:lvlText w:val="%9."/>
+      <w:lvlJc w:val="right"/>
+      <w:pPr>
+        <w:ind w:left="6336" w:hanging="180"/>
+      </w:pPr>
+    </w:lvl>
+  </w:abstractNum>
+  <w:abstractNum w:abstractNumId="2">
+    <w:nsid w:val="1D5F6BBB"/>
+    <w:multiLevelType w:val="hybridMultilevel"/>
+    <w:tmpl w:val="F8FA4F14"/>
+    <w:lvl w:ilvl="0" w:tplc="0416000F">
+      <w:start w:val="1"/>
+      <w:numFmt w:val="decimal"/>
+      <w:lvlText w:val="%1."/>
+      <w:lvlJc w:val="left"/>
+      <w:pPr>
+        <w:ind w:left="720" w:hanging="360"/>
+      </w:pPr>
+      <w:rPr>
+        <w:rFonts w:hint="default"/>
+      </w:rPr>
+    </w:lvl>
+    <w:lvl w:ilvl="1" w:tplc="04160019" w:tentative="1">
+      <w:start w:val="1"/>
+      <w:numFmt w:val="lowerLetter"/>
+      <w:lvlText w:val="%2."/>
+      <w:lvlJc w:val="left"/>
+      <w:pPr>
+        <w:ind w:left="1440" w:hanging="360"/>
+      </w:pPr>
+    </w:lvl>
+    <w:lvl w:ilvl="2" w:tplc="0416001B" w:tentative="1">
+      <w:start w:val="1"/>
+      <w:numFmt w:val="lowerRoman"/>
+      <w:lvlText w:val="%3."/>
+      <w:lvlJc w:val="right"/>
+      <w:pPr>
+        <w:ind w:left="2160" w:hanging="180"/>
+      </w:pPr>
+    </w:lvl>
+    <w:lvl w:ilvl="3" w:tplc="0416000F" w:tentative="1">
+      <w:start w:val="1"/>
+      <w:numFmt w:val="decimal"/>
+      <w:lvlText w:val="%4."/>
+      <w:lvlJc w:val="left"/>
+      <w:pPr>
+        <w:ind w:left="2880" w:hanging="360"/>
+      </w:pPr>
+    </w:lvl>
+    <w:lvl w:ilvl="4" w:tplc="04160019" w:tentative="1">
+      <w:start w:val="1"/>
+      <w:numFmt w:val="lowerLetter"/>
+      <w:lvlText w:val="%5."/>
+      <w:lvlJc w:val="left"/>
+      <w:pPr>
+        <w:ind w:left="3600" w:hanging="360"/>
+      </w:pPr>
+    </w:lvl>
+    <w:lvl w:ilvl="5" w:tplc="0416001B" w:tentative="1">
+      <w:start w:val="1"/>
+      <w:numFmt w:val="lowerRoman"/>
+      <w:lvlText w:val="%6."/>
+      <w:lvlJc w:val="right"/>
+      <w:pPr>
+        <w:ind w:left="4320" w:hanging="180"/>
+      </w:pPr>
+    </w:lvl>
+    <w:lvl w:ilvl="6" w:tplc="0416000F" w:tentative="1">
+      <w:start w:val="1"/>
+      <w:numFmt w:val="decimal"/>
+      <w:lvlText w:val="%7."/>
+      <w:lvlJc w:val="left"/>
+      <w:pPr>
+        <w:ind w:left="5040" w:hanging="360"/>
+      </w:pPr>
+    </w:lvl>
+    <w:lvl w:ilvl="7" w:tplc="04160019" w:tentative="1">
+      <w:start w:val="1"/>
+      <w:numFmt w:val="lowerLetter"/>
+      <w:lvlText w:val="%8."/>
+      <w:lvlJc w:val="left"/>
+      <w:pPr>
+        <w:ind w:left="5760" w:hanging="360"/>
+      </w:pPr>
+    </w:lvl>
+    <w:lvl w:ilvl="8" w:tplc="0416001B" w:tentative="1">
+      <w:start w:val="1"/>
+      <w:numFmt w:val="lowerRoman"/>
+      <w:lvlText w:val="%9."/>
+      <w:lvlJc w:val="right"/>
+      <w:pPr>
+        <w:ind w:left="6480" w:hanging="180"/>
+      </w:pPr>
+    </w:lvl>
+  </w:abstractNum>
+  <w:abstractNum w:abstractNumId="3">
+    <w:nsid w:val="248C49A1"/>
+    <w:multiLevelType w:val="hybridMultilevel"/>
+    <w:tmpl w:val="7602A0C6"/>
+    <w:lvl w:ilvl="0" w:tplc="8284957E">
+      <w:start w:val="1"/>
+      <w:numFmt w:val="decimal"/>
+      <w:lvlText w:val="%1."/>
+      <w:lvlJc w:val="left"/>
+      <w:pPr>
+        <w:ind w:left="576" w:hanging="360"/>
+      </w:pPr>
+      <w:rPr>
+        <w:rFonts w:hint="default"/>
+        <w:b/>
+      </w:rPr>
+    </w:lvl>
+    <w:lvl w:ilvl="1" w:tplc="04160019" w:tentative="1">
+      <w:start w:val="1"/>
+      <w:numFmt w:val="lowerLetter"/>
+      <w:lvlText w:val="%2."/>
+      <w:lvlJc w:val="left"/>
+      <w:pPr>
+        <w:ind w:left="1296" w:hanging="360"/>
+      </w:pPr>
+    </w:lvl>
+    <w:lvl w:ilvl="2" w:tplc="0416001B" w:tentative="1">
+      <w:start w:val="1"/>
+      <w:numFmt w:val="lowerRoman"/>
+      <w:lvlText w:val="%3."/>
+      <w:lvlJc w:val="right"/>
+      <w:pPr>
+        <w:ind w:left="2016" w:hanging="180"/>
+      </w:pPr>
+    </w:lvl>
+    <w:lvl w:ilvl="3" w:tplc="0416000F" w:tentative="1">
+      <w:start w:val="1"/>
+      <w:numFmt w:val="decimal"/>
+      <w:lvlText w:val="%4."/>
+      <w:lvlJc w:val="left"/>
+      <w:pPr>
+        <w:ind w:left="2736" w:hanging="360"/>
+      </w:pPr>
+    </w:lvl>
+    <w:lvl w:ilvl="4" w:tplc="04160019" w:tentative="1">
+      <w:start w:val="1"/>
+      <w:numFmt w:val="lowerLetter"/>
+      <w:lvlText w:val="%5."/>
+      <w:lvlJc w:val="left"/>
+      <w:pPr>
+        <w:ind w:left="3456" w:hanging="360"/>
+      </w:pPr>
+    </w:lvl>
+    <w:lvl w:ilvl="5" w:tplc="0416001B" w:tentative="1">
+      <w:start w:val="1"/>
+      <w:numFmt w:val="lowerRoman"/>
+      <w:lvlText w:val="%6."/>
+      <w:lvlJc w:val="right"/>
+      <w:pPr>
+        <w:ind w:left="4176" w:hanging="180"/>
+      </w:pPr>
+    </w:lvl>
+    <w:lvl w:ilvl="6" w:tplc="0416000F" w:tentative="1">
+      <w:start w:val="1"/>
+      <w:numFmt w:val="decimal"/>
+      <w:lvlText w:val="%7."/>
+      <w:lvlJc w:val="left"/>
+      <w:pPr>
+        <w:ind w:left="4896" w:hanging="360"/>
+      </w:pPr>
+    </w:lvl>
+    <w:lvl w:ilvl="7" w:tplc="04160019" w:tentative="1">
+      <w:start w:val="1"/>
+      <w:numFmt w:val="lowerLetter"/>
+      <w:lvlText w:val="%8."/>
+      <w:lvlJc w:val="left"/>
+      <w:pPr>
+        <w:ind w:left="5616" w:hanging="360"/>
+      </w:pPr>
+    </w:lvl>
+    <w:lvl w:ilvl="8" w:tplc="0416001B" w:tentative="1">
+      <w:start w:val="1"/>
+      <w:numFmt w:val="lowerRoman"/>
+      <w:lvlText w:val="%9."/>
+      <w:lvlJc w:val="right"/>
+      <w:pPr>
+        <w:ind w:left="6336" w:hanging="180"/>
+      </w:pPr>
+    </w:lvl>
+  </w:abstractNum>
+  <w:abstractNum w:abstractNumId="4">
+    <w:nsid w:val="26292551"/>
+    <w:multiLevelType w:val="hybridMultilevel"/>
+    <w:tmpl w:val="C1B6EBA0"/>
+    <w:lvl w:ilvl="0" w:tplc="5E845DC4">
+      <w:start w:val="1"/>
+      <w:numFmt w:val="decimal"/>
+      <w:lvlText w:val="%1."/>
+      <w:lvlJc w:val="left"/>
+      <w:pPr>
+        <w:ind w:left="576" w:hanging="360"/>
+      </w:pPr>
+      <w:rPr>
+        <w:rFonts w:hint="default"/>
+      </w:rPr>
+    </w:lvl>
+    <w:lvl w:ilvl="1" w:tplc="04160019" w:tentative="1">
+      <w:start w:val="1"/>
+      <w:numFmt w:val="lowerLetter"/>
+      <w:lvlText w:val="%2."/>
+      <w:lvlJc w:val="left"/>
+      <w:pPr>
+        <w:ind w:left="1296" w:hanging="360"/>
+      </w:pPr>
+    </w:lvl>
+    <w:lvl w:ilvl="2" w:tplc="0416001B" w:tentative="1">
+      <w:start w:val="1"/>
+      <w:numFmt w:val="lowerRoman"/>
+      <w:lvlText w:val="%3."/>
+      <w:lvlJc w:val="right"/>
+      <w:pPr>
+        <w:ind w:left="2016" w:hanging="180"/>
+      </w:pPr>
+    </w:lvl>
+    <w:lvl w:ilvl="3" w:tplc="0416000F" w:tentative="1">
+      <w:start w:val="1"/>
+      <w:numFmt w:val="decimal"/>
+      <w:lvlText w:val="%4."/>
+      <w:lvlJc w:val="left"/>
+      <w:pPr>
+        <w:ind w:left="2736" w:hanging="360"/>
+      </w:pPr>
+    </w:lvl>
+    <w:lvl w:ilvl="4" w:tplc="04160019" w:tentative="1">
+      <w:start w:val="1"/>
+      <w:numFmt w:val="lowerLetter"/>
+      <w:lvlText w:val="%5."/>
+      <w:lvlJc w:val="left"/>
+      <w:pPr>
+        <w:ind w:left="3456" w:hanging="360"/>
+      </w:pPr>
+    </w:lvl>
+    <w:lvl w:ilvl="5" w:tplc="0416001B" w:tentative="1">
+      <w:start w:val="1"/>
+      <w:numFmt w:val="lowerRoman"/>
+      <w:lvlText w:val="%6."/>
+      <w:lvlJc w:val="right"/>
+      <w:pPr>
+        <w:ind w:left="4176" w:hanging="180"/>
+      </w:pPr>
+    </w:lvl>
+    <w:lvl w:ilvl="6" w:tplc="0416000F" w:tentative="1">
+      <w:start w:val="1"/>
+      <w:numFmt w:val="decimal"/>
+      <w:lvlText w:val="%7."/>
+      <w:lvlJc w:val="left"/>
+      <w:pPr>
+        <w:ind w:left="4896" w:hanging="360"/>
+      </w:pPr>
+    </w:lvl>
+    <w:lvl w:ilvl="7" w:tplc="04160019" w:tentative="1">
+      <w:start w:val="1"/>
+      <w:numFmt w:val="lowerLetter"/>
+      <w:lvlText w:val="%8."/>
+      <w:lvlJc w:val="left"/>
+      <w:pPr>
+        <w:ind w:left="5616" w:hanging="360"/>
+      </w:pPr>
+    </w:lvl>
+    <w:lvl w:ilvl="8" w:tplc="0416001B" w:tentative="1">
+      <w:start w:val="1"/>
+      <w:numFmt w:val="lowerRoman"/>
+      <w:lvlText w:val="%9."/>
+      <w:lvlJc w:val="right"/>
+      <w:pPr>
+        <w:ind w:left="6336" w:hanging="180"/>
+      </w:pPr>
+    </w:lvl>
+  </w:abstractNum>
+  <w:abstractNum w:abstractNumId="5">
     <w:nsid w:val="4223086B"/>
     <w:multiLevelType w:val="hybridMultilevel"/>
     <w:tmpl w:val="6C6E3ABA"/>
@@ -2032,7 +3058,7 @@
       </w:pPr>
     </w:lvl>
   </w:abstractNum>
-  <w:abstractNum w:abstractNumId="2">
+  <w:abstractNum w:abstractNumId="6">
     <w:nsid w:val="43392511"/>
     <w:multiLevelType w:val="hybridMultilevel"/>
     <w:tmpl w:val="65C6EB9E"/>
@@ -2121,7 +3147,186 @@
       </w:pPr>
     </w:lvl>
   </w:abstractNum>
-  <w:abstractNum w:abstractNumId="3">
+  <w:abstractNum w:abstractNumId="7">
+    <w:nsid w:val="45016CBB"/>
+    <w:multiLevelType w:val="hybridMultilevel"/>
+    <w:tmpl w:val="F97E107C"/>
+    <w:lvl w:ilvl="0" w:tplc="0416000F">
+      <w:start w:val="1"/>
+      <w:numFmt w:val="decimal"/>
+      <w:lvlText w:val="%1."/>
+      <w:lvlJc w:val="left"/>
+      <w:pPr>
+        <w:ind w:left="720" w:hanging="360"/>
+      </w:pPr>
+      <w:rPr>
+        <w:rFonts w:hint="default"/>
+      </w:rPr>
+    </w:lvl>
+    <w:lvl w:ilvl="1" w:tplc="04160019" w:tentative="1">
+      <w:start w:val="1"/>
+      <w:numFmt w:val="lowerLetter"/>
+      <w:lvlText w:val="%2."/>
+      <w:lvlJc w:val="left"/>
+      <w:pPr>
+        <w:ind w:left="1440" w:hanging="360"/>
+      </w:pPr>
+    </w:lvl>
+    <w:lvl w:ilvl="2" w:tplc="0416001B" w:tentative="1">
+      <w:start w:val="1"/>
+      <w:numFmt w:val="lowerRoman"/>
+      <w:lvlText w:val="%3."/>
+      <w:lvlJc w:val="right"/>
+      <w:pPr>
+        <w:ind w:left="2160" w:hanging="180"/>
+      </w:pPr>
+    </w:lvl>
+    <w:lvl w:ilvl="3" w:tplc="0416000F" w:tentative="1">
+      <w:start w:val="1"/>
+      <w:numFmt w:val="decimal"/>
+      <w:lvlText w:val="%4."/>
+      <w:lvlJc w:val="left"/>
+      <w:pPr>
+        <w:ind w:left="2880" w:hanging="360"/>
+      </w:pPr>
+    </w:lvl>
+    <w:lvl w:ilvl="4" w:tplc="04160019" w:tentative="1">
+      <w:start w:val="1"/>
+      <w:numFmt w:val="lowerLetter"/>
+      <w:lvlText w:val="%5."/>
+      <w:lvlJc w:val="left"/>
+      <w:pPr>
+        <w:ind w:left="3600" w:hanging="360"/>
+      </w:pPr>
+    </w:lvl>
+    <w:lvl w:ilvl="5" w:tplc="0416001B" w:tentative="1">
+      <w:start w:val="1"/>
+      <w:numFmt w:val="lowerRoman"/>
+      <w:lvlText w:val="%6."/>
+      <w:lvlJc w:val="right"/>
+      <w:pPr>
+        <w:ind w:left="4320" w:hanging="180"/>
+      </w:pPr>
+    </w:lvl>
+    <w:lvl w:ilvl="6" w:tplc="0416000F" w:tentative="1">
+      <w:start w:val="1"/>
+      <w:numFmt w:val="decimal"/>
+      <w:lvlText w:val="%7."/>
+      <w:lvlJc w:val="left"/>
+      <w:pPr>
+        <w:ind w:left="5040" w:hanging="360"/>
+      </w:pPr>
+    </w:lvl>
+    <w:lvl w:ilvl="7" w:tplc="04160019" w:tentative="1">
+      <w:start w:val="1"/>
+      <w:numFmt w:val="lowerLetter"/>
+      <w:lvlText w:val="%8."/>
+      <w:lvlJc w:val="left"/>
+      <w:pPr>
+        <w:ind w:left="5760" w:hanging="360"/>
+      </w:pPr>
+    </w:lvl>
+    <w:lvl w:ilvl="8" w:tplc="0416001B" w:tentative="1">
+      <w:start w:val="1"/>
+      <w:numFmt w:val="lowerRoman"/>
+      <w:lvlText w:val="%9."/>
+      <w:lvlJc w:val="right"/>
+      <w:pPr>
+        <w:ind w:left="6480" w:hanging="180"/>
+      </w:pPr>
+    </w:lvl>
+  </w:abstractNum>
+  <w:abstractNum w:abstractNumId="8">
+    <w:nsid w:val="53C45AF7"/>
+    <w:multiLevelType w:val="hybridMultilevel"/>
+    <w:tmpl w:val="916AF324"/>
+    <w:lvl w:ilvl="0" w:tplc="BE6A585E">
+      <w:start w:val="1"/>
+      <w:numFmt w:val="decimal"/>
+      <w:lvlText w:val="%1."/>
+      <w:lvlJc w:val="left"/>
+      <w:pPr>
+        <w:ind w:left="576" w:hanging="360"/>
+      </w:pPr>
+      <w:rPr>
+        <w:rFonts w:hint="default"/>
+        <w:b w:val="0"/>
+      </w:rPr>
+    </w:lvl>
+    <w:lvl w:ilvl="1" w:tplc="04160019" w:tentative="1">
+      <w:start w:val="1"/>
+      <w:numFmt w:val="lowerLetter"/>
+      <w:lvlText w:val="%2."/>
+      <w:lvlJc w:val="left"/>
+      <w:pPr>
+        <w:ind w:left="1296" w:hanging="360"/>
+      </w:pPr>
+    </w:lvl>
+    <w:lvl w:ilvl="2" w:tplc="0416001B" w:tentative="1">
+      <w:start w:val="1"/>
+      <w:numFmt w:val="lowerRoman"/>
+      <w:lvlText w:val="%3."/>
+      <w:lvlJc w:val="right"/>
+      <w:pPr>
+        <w:ind w:left="2016" w:hanging="180"/>
+      </w:pPr>
+    </w:lvl>
+    <w:lvl w:ilvl="3" w:tplc="0416000F" w:tentative="1">
+      <w:start w:val="1"/>
+      <w:numFmt w:val="decimal"/>
+      <w:lvlText w:val="%4."/>
+      <w:lvlJc w:val="left"/>
+      <w:pPr>
+        <w:ind w:left="2736" w:hanging="360"/>
+      </w:pPr>
+    </w:lvl>
+    <w:lvl w:ilvl="4" w:tplc="04160019" w:tentative="1">
+      <w:start w:val="1"/>
+      <w:numFmt w:val="lowerLetter"/>
+      <w:lvlText w:val="%5."/>
+      <w:lvlJc w:val="left"/>
+      <w:pPr>
+        <w:ind w:left="3456" w:hanging="360"/>
+      </w:pPr>
+    </w:lvl>
+    <w:lvl w:ilvl="5" w:tplc="0416001B" w:tentative="1">
+      <w:start w:val="1"/>
+      <w:numFmt w:val="lowerRoman"/>
+      <w:lvlText w:val="%6."/>
+      <w:lvlJc w:val="right"/>
+      <w:pPr>
+        <w:ind w:left="4176" w:hanging="180"/>
+      </w:pPr>
+    </w:lvl>
+    <w:lvl w:ilvl="6" w:tplc="0416000F" w:tentative="1">
+      <w:start w:val="1"/>
+      <w:numFmt w:val="decimal"/>
+      <w:lvlText w:val="%7."/>
+      <w:lvlJc w:val="left"/>
+      <w:pPr>
+        <w:ind w:left="4896" w:hanging="360"/>
+      </w:pPr>
+    </w:lvl>
+    <w:lvl w:ilvl="7" w:tplc="04160019" w:tentative="1">
+      <w:start w:val="1"/>
+      <w:numFmt w:val="lowerLetter"/>
+      <w:lvlText w:val="%8."/>
+      <w:lvlJc w:val="left"/>
+      <w:pPr>
+        <w:ind w:left="5616" w:hanging="360"/>
+      </w:pPr>
+    </w:lvl>
+    <w:lvl w:ilvl="8" w:tplc="0416001B" w:tentative="1">
+      <w:start w:val="1"/>
+      <w:numFmt w:val="lowerRoman"/>
+      <w:lvlText w:val="%9."/>
+      <w:lvlJc w:val="right"/>
+      <w:pPr>
+        <w:ind w:left="6336" w:hanging="180"/>
+      </w:pPr>
+    </w:lvl>
+  </w:abstractNum>
+  <w:abstractNum w:abstractNumId="9">
     <w:nsid w:val="59281754"/>
     <w:multiLevelType w:val="hybridMultilevel"/>
     <w:tmpl w:val="3B6870D6"/>
@@ -2210,7 +3415,7 @@
       </w:pPr>
     </w:lvl>
   </w:abstractNum>
-  <w:abstractNum w:abstractNumId="4">
+  <w:abstractNum w:abstractNumId="10">
     <w:nsid w:val="5A194347"/>
     <w:multiLevelType w:val="hybridMultilevel"/>
     <w:tmpl w:val="DA84766E"/>
@@ -2299,7 +3504,7 @@
       </w:pPr>
     </w:lvl>
   </w:abstractNum>
-  <w:abstractNum w:abstractNumId="5">
+  <w:abstractNum w:abstractNumId="11">
     <w:nsid w:val="76A202DF"/>
     <w:multiLevelType w:val="hybridMultilevel"/>
     <w:tmpl w:val="3B6870D6"/>
@@ -2389,22 +3594,40 @@
     </w:lvl>
   </w:abstractNum>
   <w:num w:numId="1">
-    <w:abstractNumId w:val="4"/>
+    <w:abstractNumId w:val="10"/>
   </w:num>
   <w:num w:numId="2">
-    <w:abstractNumId w:val="5"/>
+    <w:abstractNumId w:val="11"/>
   </w:num>
   <w:num w:numId="3">
     <w:abstractNumId w:val="0"/>
   </w:num>
   <w:num w:numId="4">
+    <w:abstractNumId w:val="9"/>
+  </w:num>
+  <w:num w:numId="5">
+    <w:abstractNumId w:val="5"/>
+  </w:num>
+  <w:num w:numId="6">
+    <w:abstractNumId w:val="6"/>
+  </w:num>
+  <w:num w:numId="7">
+    <w:abstractNumId w:val="7"/>
+  </w:num>
+  <w:num w:numId="8">
+    <w:abstractNumId w:val="2"/>
+  </w:num>
+  <w:num w:numId="9">
+    <w:abstractNumId w:val="1"/>
+  </w:num>
+  <w:num w:numId="10">
     <w:abstractNumId w:val="3"/>
   </w:num>
-  <w:num w:numId="5">
-    <w:abstractNumId w:val="1"/>
+  <w:num w:numId="11">
+    <w:abstractNumId w:val="4"/>
   </w:num>
-  <w:num w:numId="6">
-    <w:abstractNumId w:val="2"/>
+  <w:num w:numId="12">
+    <w:abstractNumId w:val="8"/>
   </w:num>
 </w:numbering>
 </file>
@@ -3334,4 +4557,16 @@
     </a:ext>
   </a:extLst>
 </a:theme>
+</file>
+
+<file path=customXml/item1.xml><?xml version="1.0" encoding="utf-8"?>
+<b:Sources xmlns:b="http://schemas.openxmlformats.org/officeDocument/2006/bibliography" xmlns="http://schemas.openxmlformats.org/officeDocument/2006/bibliography" SelectedStyle="\APA.XSL" StyleName="APA"/>
+</file>
+
+<file path=customXml/itemProps1.xml><?xml version="1.0" encoding="utf-8"?>
+<ds:datastoreItem xmlns:ds="http://schemas.openxmlformats.org/officeDocument/2006/customXml" ds:itemID="{5F76926D-5DF4-459D-82EF-36E0AEA1E934}">
+  <ds:schemaRefs>
+    <ds:schemaRef ds:uri="http://schemas.openxmlformats.org/officeDocument/2006/bibliography"/>
+  </ds:schemaRefs>
+</ds:datastoreItem>
 </file>
</xml_diff>